<commit_message>
Content updates for all supported formats HTML files, MS DOC and PDF download versions. [Still a WIP: continue further content updates from: WORK EXPERIENCE section → Senior Consultant (Full-time) → Capgemini.
</commit_message>
<xml_diff>
--- a/download/JJ_BADENHORST_CV_2025_with_photo.docx
+++ b/download/JJ_BADENHORST_CV_2025_with_photo.docx
@@ -950,69 +950,6 @@
       </w:pPr>
       <w:r>
         <w:rPr>
-          <w:rtl w:val="0"/>
-        </w:rPr>
-      </w:r>
-    </w:p>
-    <w:p>
-      <w:pPr>
-        <w:pBdr>
-          <w:top w:color="000000" w:space="0" w:sz="0" w:val="none"/>
-          <w:bottom w:color="000000" w:space="0" w:sz="0" w:val="none"/>
-          <w:between w:color="000000" w:space="0" w:sz="0" w:val="none"/>
-        </w:pBdr>
-        <w:shd w:fill="ffffff" w:val="clear"/>
-        <w:spacing w:line="240" w:lineRule="auto"/>
-        <w:rPr>
-          <w:b w:val="1"/>
-          <w:sz w:val="20"/>
-          <w:szCs w:val="20"/>
-        </w:rPr>
-      </w:pPr>
-      <w:r>
-        <w:rPr>
-          <w:rtl w:val="0"/>
-        </w:rPr>
-      </w:r>
-    </w:p>
-    <w:p>
-      <w:pPr>
-        <w:pBdr>
-          <w:top w:color="000000" w:space="0" w:sz="0" w:val="none"/>
-          <w:bottom w:color="000000" w:space="0" w:sz="0" w:val="none"/>
-          <w:between w:color="000000" w:space="0" w:sz="0" w:val="none"/>
-        </w:pBdr>
-        <w:shd w:fill="ffffff" w:val="clear"/>
-        <w:spacing w:line="240" w:lineRule="auto"/>
-        <w:rPr>
-          <w:b w:val="1"/>
-          <w:sz w:val="20"/>
-          <w:szCs w:val="20"/>
-        </w:rPr>
-      </w:pPr>
-      <w:r>
-        <w:rPr>
-          <w:rtl w:val="0"/>
-        </w:rPr>
-      </w:r>
-    </w:p>
-    <w:p>
-      <w:pPr>
-        <w:pBdr>
-          <w:top w:color="000000" w:space="0" w:sz="0" w:val="none"/>
-          <w:bottom w:color="000000" w:space="0" w:sz="0" w:val="none"/>
-          <w:between w:color="000000" w:space="0" w:sz="0" w:val="none"/>
-        </w:pBdr>
-        <w:shd w:fill="ffffff" w:val="clear"/>
-        <w:spacing w:line="240" w:lineRule="auto"/>
-        <w:rPr>
-          <w:b w:val="1"/>
-          <w:sz w:val="20"/>
-          <w:szCs w:val="20"/>
-        </w:rPr>
-      </w:pPr>
-      <w:r>
-        <w:rPr>
           <w:b w:val="1"/>
           <w:sz w:val="20"/>
           <w:szCs w:val="20"/>
@@ -1887,7 +1824,7 @@
           <w:szCs w:val="20"/>
           <w:rtl w:val="0"/>
         </w:rPr>
-        <w:t xml:space="preserve">As a Quality Engineer, I lead the efforts in assessing and mitigating risks, solving quality challenges, and implementing changes to improve engineering efficiency. I also coached developers on quality assurance to improve processes across the team and the digital business unit for all supported brand regions, including Flight Centre Australia, Canada, New Zealand, and South Africa</w:t>
+        <w:t xml:space="preserve">As a Quality Engineer, I lead the efforts in assessing and mitigating risks, solving quality challenges, and implementing changes to improve engineering efficiency. I also coached developers on quality assurance to improve processes across the team and the digital business unit for all supported brand regions, including Flight Centre Australia, Canada, New Zealand, South Africa and the United Kingdom.</w:t>
       </w:r>
     </w:p>
     <w:p>
@@ -2252,6 +2189,46 @@
         </w:rPr>
         <w:t xml:space="preserve">.</w:t>
       </w:r>
+      <w:r>
+        <w:rPr>
+          <w:rtl w:val="0"/>
+        </w:rPr>
+      </w:r>
+    </w:p>
+    <w:p>
+      <w:pPr>
+        <w:pBdr>
+          <w:top w:color="000000" w:space="0" w:sz="0" w:val="none"/>
+          <w:bottom w:color="000000" w:space="0" w:sz="0" w:val="none"/>
+          <w:between w:color="000000" w:space="0" w:sz="0" w:val="none"/>
+        </w:pBdr>
+        <w:shd w:fill="ffffff" w:val="clear"/>
+        <w:rPr>
+          <w:b w:val="1"/>
+          <w:sz w:val="20"/>
+          <w:szCs w:val="20"/>
+        </w:rPr>
+      </w:pPr>
+      <w:r>
+        <w:rPr>
+          <w:rtl w:val="0"/>
+        </w:rPr>
+      </w:r>
+    </w:p>
+    <w:p>
+      <w:pPr>
+        <w:pBdr>
+          <w:top w:color="000000" w:space="0" w:sz="0" w:val="none"/>
+          <w:bottom w:color="000000" w:space="0" w:sz="0" w:val="none"/>
+          <w:between w:color="000000" w:space="0" w:sz="0" w:val="none"/>
+        </w:pBdr>
+        <w:shd w:fill="ffffff" w:val="clear"/>
+        <w:rPr>
+          <w:b w:val="1"/>
+          <w:sz w:val="20"/>
+          <w:szCs w:val="20"/>
+        </w:rPr>
+      </w:pPr>
       <w:r>
         <w:rPr>
           <w:rtl w:val="0"/>
@@ -7172,7 +7149,7 @@
           <w:szCs w:val="20"/>
           <w:rtl w:val="0"/>
         </w:rPr>
-        <w:t xml:space="preserve">The project implemented Scrum, Kanban, and DevOps SAFe Agile methodology.</w:t>
+        <w:t xml:space="preserve">The project was delivered with the  SAFe Agile methodology, practices in Scrum, Kanban and DevOps.</w:t>
       </w:r>
     </w:p>
     <w:p>
@@ -8166,6 +8143,21 @@
         </w:rPr>
         <w:t xml:space="preserve">.</w:t>
       </w:r>
+    </w:p>
+    <w:p>
+      <w:pPr>
+        <w:pBdr>
+          <w:top w:color="000000" w:space="0" w:sz="0" w:val="none"/>
+          <w:bottom w:color="000000" w:space="0" w:sz="0" w:val="none"/>
+          <w:between w:color="000000" w:space="0" w:sz="0" w:val="none"/>
+        </w:pBdr>
+        <w:shd w:fill="ffffff" w:val="clear"/>
+        <w:ind w:left="720" w:firstLine="0"/>
+        <w:rPr>
+          <w:sz w:val="20"/>
+          <w:szCs w:val="20"/>
+        </w:rPr>
+      </w:pPr>
       <w:r>
         <w:rPr>
           <w:rtl w:val="0"/>
@@ -12982,66 +12974,6 @@
       </w:pPr>
       <w:r>
         <w:rPr>
-          <w:rtl w:val="0"/>
-        </w:rPr>
-      </w:r>
-    </w:p>
-    <w:p>
-      <w:pPr>
-        <w:pBdr>
-          <w:top w:color="000000" w:space="0" w:sz="0" w:val="none"/>
-          <w:bottom w:color="000000" w:space="0" w:sz="0" w:val="none"/>
-          <w:between w:color="000000" w:space="0" w:sz="0" w:val="none"/>
-        </w:pBdr>
-        <w:shd w:fill="ffffff" w:val="clear"/>
-        <w:spacing w:line="240" w:lineRule="auto"/>
-        <w:rPr>
-          <w:b w:val="1"/>
-          <w:highlight w:val="white"/>
-        </w:rPr>
-      </w:pPr>
-      <w:r>
-        <w:rPr>
-          <w:rtl w:val="0"/>
-        </w:rPr>
-      </w:r>
-    </w:p>
-    <w:p>
-      <w:pPr>
-        <w:pBdr>
-          <w:top w:color="000000" w:space="0" w:sz="0" w:val="none"/>
-          <w:bottom w:color="000000" w:space="0" w:sz="0" w:val="none"/>
-          <w:between w:color="000000" w:space="0" w:sz="0" w:val="none"/>
-        </w:pBdr>
-        <w:shd w:fill="ffffff" w:val="clear"/>
-        <w:spacing w:line="240" w:lineRule="auto"/>
-        <w:rPr>
-          <w:b w:val="1"/>
-          <w:highlight w:val="white"/>
-        </w:rPr>
-      </w:pPr>
-      <w:r>
-        <w:rPr>
-          <w:rtl w:val="0"/>
-        </w:rPr>
-      </w:r>
-    </w:p>
-    <w:p>
-      <w:pPr>
-        <w:pBdr>
-          <w:top w:color="000000" w:space="0" w:sz="0" w:val="none"/>
-          <w:bottom w:color="000000" w:space="0" w:sz="0" w:val="none"/>
-          <w:between w:color="000000" w:space="0" w:sz="0" w:val="none"/>
-        </w:pBdr>
-        <w:shd w:fill="ffffff" w:val="clear"/>
-        <w:spacing w:line="240" w:lineRule="auto"/>
-        <w:rPr>
-          <w:b w:val="1"/>
-          <w:highlight w:val="white"/>
-        </w:rPr>
-      </w:pPr>
-      <w:r>
-        <w:rPr>
           <w:b w:val="1"/>
           <w:highlight w:val="white"/>
           <w:rtl w:val="0"/>
@@ -14376,6 +14308,50 @@
           <w:color w:val="d9d9d9"/>
           <w:sz w:val="11"/>
           <w:szCs w:val="11"/>
+        </w:rPr>
+      </w:pPr>
+      <w:r>
+        <w:rPr>
+          <w:rtl w:val="0"/>
+        </w:rPr>
+      </w:r>
+    </w:p>
+    <w:p>
+      <w:pPr>
+        <w:pBdr>
+          <w:top w:color="000000" w:space="0" w:sz="0" w:val="none"/>
+          <w:bottom w:color="000000" w:space="0" w:sz="0" w:val="none"/>
+          <w:between w:color="000000" w:space="0" w:sz="0" w:val="none"/>
+        </w:pBdr>
+        <w:shd w:fill="ffffff" w:val="clear"/>
+        <w:spacing w:line="240" w:lineRule="auto"/>
+        <w:rPr>
+          <w:b w:val="1"/>
+          <w:color w:val="4a86e8"/>
+          <w:sz w:val="20"/>
+          <w:szCs w:val="20"/>
+        </w:rPr>
+      </w:pPr>
+      <w:r>
+        <w:rPr>
+          <w:rtl w:val="0"/>
+        </w:rPr>
+      </w:r>
+    </w:p>
+    <w:p>
+      <w:pPr>
+        <w:pBdr>
+          <w:top w:color="000000" w:space="0" w:sz="0" w:val="none"/>
+          <w:bottom w:color="000000" w:space="0" w:sz="0" w:val="none"/>
+          <w:between w:color="000000" w:space="0" w:sz="0" w:val="none"/>
+        </w:pBdr>
+        <w:shd w:fill="ffffff" w:val="clear"/>
+        <w:spacing w:line="240" w:lineRule="auto"/>
+        <w:rPr>
+          <w:b w:val="1"/>
+          <w:color w:val="4a86e8"/>
+          <w:sz w:val="20"/>
+          <w:szCs w:val="20"/>
         </w:rPr>
       </w:pPr>
       <w:r>

</xml_diff>

<commit_message>
Summary content updates for all supported formats HTML files, MS DOC and PDF download versions. All updates reviewed and completed no more WIP tasks :)
</commit_message>
<xml_diff>
--- a/download/JJ_BADENHORST_CV_2025_with_photo.docx
+++ b/download/JJ_BADENHORST_CV_2025_with_photo.docx
@@ -982,7 +982,7 @@
       <w:pPr>
         <w:numPr>
           <w:ilvl w:val="0"/>
-          <w:numId w:val="18"/>
+          <w:numId w:val="19"/>
         </w:numPr>
         <w:pBdr>
           <w:top w:color="000000" w:space="0" w:sz="0" w:val="none"/>
@@ -1015,7 +1015,7 @@
       <w:pPr>
         <w:numPr>
           <w:ilvl w:val="0"/>
-          <w:numId w:val="18"/>
+          <w:numId w:val="19"/>
         </w:numPr>
         <w:pBdr>
           <w:top w:color="000000" w:space="0" w:sz="0" w:val="none"/>
@@ -1048,7 +1048,7 @@
       <w:pPr>
         <w:numPr>
           <w:ilvl w:val="0"/>
-          <w:numId w:val="18"/>
+          <w:numId w:val="19"/>
         </w:numPr>
         <w:pBdr>
           <w:top w:color="000000" w:space="0" w:sz="0" w:val="none"/>
@@ -1081,7 +1081,7 @@
       <w:pPr>
         <w:numPr>
           <w:ilvl w:val="0"/>
-          <w:numId w:val="18"/>
+          <w:numId w:val="19"/>
         </w:numPr>
         <w:pBdr>
           <w:top w:color="000000" w:space="0" w:sz="0" w:val="none"/>
@@ -1114,7 +1114,7 @@
       <w:pPr>
         <w:numPr>
           <w:ilvl w:val="0"/>
-          <w:numId w:val="18"/>
+          <w:numId w:val="19"/>
         </w:numPr>
         <w:pBdr>
           <w:top w:color="000000" w:space="0" w:sz="0" w:val="none"/>
@@ -1207,7 +1207,7 @@
       <w:pPr>
         <w:numPr>
           <w:ilvl w:val="0"/>
-          <w:numId w:val="37"/>
+          <w:numId w:val="38"/>
         </w:numPr>
         <w:pBdr>
           <w:top w:color="000000" w:space="0" w:sz="0" w:val="none"/>
@@ -1236,7 +1236,7 @@
       <w:pPr>
         <w:numPr>
           <w:ilvl w:val="0"/>
-          <w:numId w:val="37"/>
+          <w:numId w:val="38"/>
         </w:numPr>
         <w:pBdr>
           <w:top w:color="000000" w:space="0" w:sz="0" w:val="none"/>
@@ -1265,7 +1265,7 @@
       <w:pPr>
         <w:numPr>
           <w:ilvl w:val="0"/>
-          <w:numId w:val="37"/>
+          <w:numId w:val="38"/>
         </w:numPr>
         <w:pBdr>
           <w:top w:color="000000" w:space="0" w:sz="0" w:val="none"/>
@@ -1294,7 +1294,7 @@
       <w:pPr>
         <w:numPr>
           <w:ilvl w:val="0"/>
-          <w:numId w:val="37"/>
+          <w:numId w:val="38"/>
         </w:numPr>
         <w:pBdr>
           <w:top w:color="000000" w:space="0" w:sz="0" w:val="none"/>
@@ -1323,7 +1323,7 @@
       <w:pPr>
         <w:numPr>
           <w:ilvl w:val="0"/>
-          <w:numId w:val="37"/>
+          <w:numId w:val="38"/>
         </w:numPr>
         <w:pBdr>
           <w:top w:color="000000" w:space="0" w:sz="0" w:val="none"/>
@@ -1352,7 +1352,7 @@
       <w:pPr>
         <w:numPr>
           <w:ilvl w:val="0"/>
-          <w:numId w:val="37"/>
+          <w:numId w:val="38"/>
         </w:numPr>
         <w:pBdr>
           <w:top w:color="000000" w:space="0" w:sz="0" w:val="none"/>
@@ -1381,7 +1381,7 @@
       <w:pPr>
         <w:numPr>
           <w:ilvl w:val="0"/>
-          <w:numId w:val="37"/>
+          <w:numId w:val="38"/>
         </w:numPr>
         <w:pBdr>
           <w:top w:color="000000" w:space="0" w:sz="0" w:val="none"/>
@@ -1410,7 +1410,7 @@
       <w:pPr>
         <w:numPr>
           <w:ilvl w:val="0"/>
-          <w:numId w:val="37"/>
+          <w:numId w:val="38"/>
         </w:numPr>
         <w:pBdr>
           <w:top w:color="000000" w:space="0" w:sz="0" w:val="none"/>
@@ -1894,7 +1894,7 @@
       <w:pPr>
         <w:numPr>
           <w:ilvl w:val="0"/>
-          <w:numId w:val="23"/>
+          <w:numId w:val="24"/>
         </w:numPr>
         <w:pBdr>
           <w:top w:color="000000" w:space="0" w:sz="0" w:val="none"/>
@@ -1926,7 +1926,7 @@
       <w:pPr>
         <w:numPr>
           <w:ilvl w:val="0"/>
-          <w:numId w:val="23"/>
+          <w:numId w:val="24"/>
         </w:numPr>
         <w:pBdr>
           <w:top w:color="000000" w:space="0" w:sz="0" w:val="none"/>
@@ -1958,7 +1958,7 @@
       <w:pPr>
         <w:numPr>
           <w:ilvl w:val="0"/>
-          <w:numId w:val="23"/>
+          <w:numId w:val="24"/>
         </w:numPr>
         <w:pBdr>
           <w:top w:color="000000" w:space="0" w:sz="0" w:val="none"/>
@@ -1990,7 +1990,7 @@
       <w:pPr>
         <w:numPr>
           <w:ilvl w:val="0"/>
-          <w:numId w:val="23"/>
+          <w:numId w:val="24"/>
         </w:numPr>
         <w:pBdr>
           <w:top w:color="000000" w:space="0" w:sz="0" w:val="none"/>
@@ -2022,7 +2022,7 @@
       <w:pPr>
         <w:numPr>
           <w:ilvl w:val="0"/>
-          <w:numId w:val="23"/>
+          <w:numId w:val="24"/>
         </w:numPr>
         <w:pBdr>
           <w:top w:color="000000" w:space="0" w:sz="0" w:val="none"/>
@@ -2054,7 +2054,7 @@
       <w:pPr>
         <w:numPr>
           <w:ilvl w:val="0"/>
-          <w:numId w:val="23"/>
+          <w:numId w:val="24"/>
         </w:numPr>
         <w:pBdr>
           <w:top w:color="000000" w:space="0" w:sz="0" w:val="none"/>
@@ -2086,7 +2086,7 @@
       <w:pPr>
         <w:numPr>
           <w:ilvl w:val="0"/>
-          <w:numId w:val="23"/>
+          <w:numId w:val="24"/>
         </w:numPr>
         <w:pBdr>
           <w:top w:color="000000" w:space="0" w:sz="0" w:val="none"/>
@@ -2118,7 +2118,7 @@
       <w:pPr>
         <w:numPr>
           <w:ilvl w:val="0"/>
-          <w:numId w:val="23"/>
+          <w:numId w:val="24"/>
         </w:numPr>
         <w:pBdr>
           <w:top w:color="000000" w:space="0" w:sz="0" w:val="none"/>
@@ -2150,7 +2150,7 @@
       <w:pPr>
         <w:numPr>
           <w:ilvl w:val="0"/>
-          <w:numId w:val="23"/>
+          <w:numId w:val="24"/>
         </w:numPr>
         <w:pBdr>
           <w:top w:color="000000" w:space="0" w:sz="0" w:val="none"/>
@@ -2303,7 +2303,7 @@
       <w:pPr>
         <w:numPr>
           <w:ilvl w:val="0"/>
-          <w:numId w:val="28"/>
+          <w:numId w:val="29"/>
         </w:numPr>
         <w:pBdr>
           <w:top w:color="000000" w:space="0" w:sz="0" w:val="none"/>
@@ -2335,7 +2335,7 @@
       <w:pPr>
         <w:numPr>
           <w:ilvl w:val="0"/>
-          <w:numId w:val="28"/>
+          <w:numId w:val="29"/>
         </w:numPr>
         <w:pBdr>
           <w:top w:color="000000" w:space="0" w:sz="0" w:val="none"/>
@@ -2367,7 +2367,7 @@
       <w:pPr>
         <w:numPr>
           <w:ilvl w:val="0"/>
-          <w:numId w:val="28"/>
+          <w:numId w:val="29"/>
         </w:numPr>
         <w:pBdr>
           <w:top w:color="000000" w:space="0" w:sz="0" w:val="none"/>
@@ -2399,7 +2399,7 @@
       <w:pPr>
         <w:numPr>
           <w:ilvl w:val="0"/>
-          <w:numId w:val="28"/>
+          <w:numId w:val="29"/>
         </w:numPr>
         <w:pBdr>
           <w:top w:color="000000" w:space="0" w:sz="0" w:val="none"/>
@@ -2431,7 +2431,7 @@
       <w:pPr>
         <w:numPr>
           <w:ilvl w:val="0"/>
-          <w:numId w:val="28"/>
+          <w:numId w:val="29"/>
         </w:numPr>
         <w:pBdr>
           <w:top w:color="000000" w:space="0" w:sz="0" w:val="none"/>
@@ -2463,7 +2463,7 @@
       <w:pPr>
         <w:numPr>
           <w:ilvl w:val="0"/>
-          <w:numId w:val="28"/>
+          <w:numId w:val="29"/>
         </w:numPr>
         <w:pBdr>
           <w:top w:color="000000" w:space="0" w:sz="0" w:val="none"/>
@@ -2495,7 +2495,7 @@
       <w:pPr>
         <w:numPr>
           <w:ilvl w:val="0"/>
-          <w:numId w:val="28"/>
+          <w:numId w:val="29"/>
         </w:numPr>
         <w:pBdr>
           <w:top w:color="000000" w:space="0" w:sz="0" w:val="none"/>
@@ -2527,7 +2527,7 @@
       <w:pPr>
         <w:numPr>
           <w:ilvl w:val="0"/>
-          <w:numId w:val="28"/>
+          <w:numId w:val="29"/>
         </w:numPr>
         <w:pBdr>
           <w:top w:color="000000" w:space="0" w:sz="0" w:val="none"/>
@@ -2559,7 +2559,7 @@
       <w:pPr>
         <w:numPr>
           <w:ilvl w:val="0"/>
-          <w:numId w:val="28"/>
+          <w:numId w:val="29"/>
         </w:numPr>
         <w:pBdr>
           <w:top w:color="000000" w:space="0" w:sz="0" w:val="none"/>
@@ -2591,7 +2591,7 @@
       <w:pPr>
         <w:numPr>
           <w:ilvl w:val="0"/>
-          <w:numId w:val="28"/>
+          <w:numId w:val="29"/>
         </w:numPr>
         <w:pBdr>
           <w:top w:color="000000" w:space="0" w:sz="0" w:val="none"/>
@@ -2686,7 +2686,7 @@
       <w:pPr>
         <w:numPr>
           <w:ilvl w:val="0"/>
-          <w:numId w:val="4"/>
+          <w:numId w:val="5"/>
         </w:numPr>
         <w:pBdr>
           <w:top w:color="000000" w:space="0" w:sz="0" w:val="none"/>
@@ -2718,7 +2718,7 @@
       <w:pPr>
         <w:numPr>
           <w:ilvl w:val="0"/>
-          <w:numId w:val="4"/>
+          <w:numId w:val="5"/>
         </w:numPr>
         <w:pBdr>
           <w:top w:color="000000" w:space="0" w:sz="0" w:val="none"/>
@@ -2750,7 +2750,7 @@
       <w:pPr>
         <w:numPr>
           <w:ilvl w:val="0"/>
-          <w:numId w:val="4"/>
+          <w:numId w:val="5"/>
         </w:numPr>
         <w:pBdr>
           <w:top w:color="000000" w:space="0" w:sz="0" w:val="none"/>
@@ -2782,7 +2782,7 @@
       <w:pPr>
         <w:numPr>
           <w:ilvl w:val="0"/>
-          <w:numId w:val="4"/>
+          <w:numId w:val="5"/>
         </w:numPr>
         <w:pBdr>
           <w:top w:color="000000" w:space="0" w:sz="0" w:val="none"/>
@@ -2814,7 +2814,7 @@
       <w:pPr>
         <w:numPr>
           <w:ilvl w:val="0"/>
-          <w:numId w:val="4"/>
+          <w:numId w:val="5"/>
         </w:numPr>
         <w:pBdr>
           <w:top w:color="000000" w:space="0" w:sz="0" w:val="none"/>
@@ -2846,7 +2846,7 @@
       <w:pPr>
         <w:numPr>
           <w:ilvl w:val="0"/>
-          <w:numId w:val="4"/>
+          <w:numId w:val="5"/>
         </w:numPr>
         <w:pBdr>
           <w:top w:color="000000" w:space="0" w:sz="0" w:val="none"/>
@@ -2878,7 +2878,7 @@
       <w:pPr>
         <w:numPr>
           <w:ilvl w:val="0"/>
-          <w:numId w:val="4"/>
+          <w:numId w:val="5"/>
         </w:numPr>
         <w:pBdr>
           <w:top w:color="000000" w:space="0" w:sz="0" w:val="none"/>
@@ -2910,7 +2910,7 @@
       <w:pPr>
         <w:numPr>
           <w:ilvl w:val="0"/>
-          <w:numId w:val="4"/>
+          <w:numId w:val="5"/>
         </w:numPr>
         <w:pBdr>
           <w:top w:color="000000" w:space="0" w:sz="0" w:val="none"/>
@@ -2942,7 +2942,7 @@
       <w:pPr>
         <w:numPr>
           <w:ilvl w:val="0"/>
-          <w:numId w:val="4"/>
+          <w:numId w:val="5"/>
         </w:numPr>
         <w:pBdr>
           <w:top w:color="000000" w:space="0" w:sz="0" w:val="none"/>
@@ -3332,7 +3332,7 @@
       <w:pPr>
         <w:numPr>
           <w:ilvl w:val="0"/>
-          <w:numId w:val="7"/>
+          <w:numId w:val="8"/>
         </w:numPr>
         <w:pBdr>
           <w:top w:color="000000" w:space="0" w:sz="0" w:val="none"/>
@@ -3381,7 +3381,7 @@
       <w:pPr>
         <w:numPr>
           <w:ilvl w:val="0"/>
-          <w:numId w:val="7"/>
+          <w:numId w:val="8"/>
         </w:numPr>
         <w:pBdr>
           <w:top w:color="000000" w:space="0" w:sz="0" w:val="none"/>
@@ -3413,7 +3413,7 @@
       <w:pPr>
         <w:numPr>
           <w:ilvl w:val="0"/>
-          <w:numId w:val="7"/>
+          <w:numId w:val="8"/>
         </w:numPr>
         <w:pBdr>
           <w:top w:color="000000" w:space="0" w:sz="0" w:val="none"/>
@@ -3445,7 +3445,7 @@
       <w:pPr>
         <w:numPr>
           <w:ilvl w:val="0"/>
-          <w:numId w:val="7"/>
+          <w:numId w:val="8"/>
         </w:numPr>
         <w:pBdr>
           <w:top w:color="000000" w:space="0" w:sz="0" w:val="none"/>
@@ -3477,7 +3477,7 @@
       <w:pPr>
         <w:numPr>
           <w:ilvl w:val="0"/>
-          <w:numId w:val="7"/>
+          <w:numId w:val="8"/>
         </w:numPr>
         <w:pBdr>
           <w:top w:color="000000" w:space="0" w:sz="0" w:val="none"/>
@@ -3509,7 +3509,7 @@
       <w:pPr>
         <w:numPr>
           <w:ilvl w:val="0"/>
-          <w:numId w:val="7"/>
+          <w:numId w:val="8"/>
         </w:numPr>
         <w:pBdr>
           <w:top w:color="000000" w:space="0" w:sz="0" w:val="none"/>
@@ -3594,7 +3594,7 @@
       <w:pPr>
         <w:numPr>
           <w:ilvl w:val="0"/>
-          <w:numId w:val="15"/>
+          <w:numId w:val="16"/>
         </w:numPr>
         <w:pBdr>
           <w:top w:color="000000" w:space="0" w:sz="0" w:val="none"/>
@@ -3615,7 +3615,7 @@
       <w:pPr>
         <w:numPr>
           <w:ilvl w:val="0"/>
-          <w:numId w:val="13"/>
+          <w:numId w:val="14"/>
         </w:numPr>
         <w:pBdr>
           <w:top w:color="000000" w:space="0" w:sz="0" w:val="none"/>
@@ -3664,7 +3664,7 @@
       <w:pPr>
         <w:numPr>
           <w:ilvl w:val="0"/>
-          <w:numId w:val="13"/>
+          <w:numId w:val="14"/>
         </w:numPr>
         <w:pBdr>
           <w:top w:color="000000" w:space="0" w:sz="0" w:val="none"/>
@@ -3696,7 +3696,7 @@
       <w:pPr>
         <w:numPr>
           <w:ilvl w:val="0"/>
-          <w:numId w:val="13"/>
+          <w:numId w:val="14"/>
         </w:numPr>
         <w:pBdr>
           <w:top w:color="000000" w:space="0" w:sz="0" w:val="none"/>
@@ -3745,7 +3745,7 @@
       <w:pPr>
         <w:numPr>
           <w:ilvl w:val="0"/>
-          <w:numId w:val="13"/>
+          <w:numId w:val="14"/>
         </w:numPr>
         <w:pBdr>
           <w:top w:color="000000" w:space="0" w:sz="0" w:val="none"/>
@@ -4074,7 +4074,7 @@
       <w:pPr>
         <w:numPr>
           <w:ilvl w:val="0"/>
-          <w:numId w:val="34"/>
+          <w:numId w:val="35"/>
         </w:numPr>
         <w:pBdr>
           <w:top w:color="000000" w:space="0" w:sz="0" w:val="none"/>
@@ -4124,7 +4124,7 @@
       <w:pPr>
         <w:numPr>
           <w:ilvl w:val="0"/>
-          <w:numId w:val="34"/>
+          <w:numId w:val="35"/>
         </w:numPr>
         <w:pBdr>
           <w:top w:color="000000" w:space="0" w:sz="0" w:val="none"/>
@@ -4157,7 +4157,7 @@
       <w:pPr>
         <w:numPr>
           <w:ilvl w:val="0"/>
-          <w:numId w:val="34"/>
+          <w:numId w:val="35"/>
         </w:numPr>
         <w:pBdr>
           <w:top w:color="000000" w:space="0" w:sz="0" w:val="none"/>
@@ -4190,7 +4190,7 @@
       <w:pPr>
         <w:numPr>
           <w:ilvl w:val="0"/>
-          <w:numId w:val="34"/>
+          <w:numId w:val="35"/>
         </w:numPr>
         <w:pBdr>
           <w:top w:color="000000" w:space="0" w:sz="0" w:val="none"/>
@@ -4223,7 +4223,7 @@
       <w:pPr>
         <w:numPr>
           <w:ilvl w:val="0"/>
-          <w:numId w:val="34"/>
+          <w:numId w:val="35"/>
         </w:numPr>
         <w:pBdr>
           <w:top w:color="000000" w:space="0" w:sz="0" w:val="none"/>
@@ -4256,7 +4256,7 @@
       <w:pPr>
         <w:numPr>
           <w:ilvl w:val="0"/>
-          <w:numId w:val="34"/>
+          <w:numId w:val="35"/>
         </w:numPr>
         <w:pBdr>
           <w:top w:color="000000" w:space="0" w:sz="0" w:val="none"/>
@@ -4289,7 +4289,7 @@
       <w:pPr>
         <w:numPr>
           <w:ilvl w:val="0"/>
-          <w:numId w:val="34"/>
+          <w:numId w:val="35"/>
         </w:numPr>
         <w:pBdr>
           <w:top w:color="000000" w:space="0" w:sz="0" w:val="none"/>
@@ -4322,7 +4322,7 @@
       <w:pPr>
         <w:numPr>
           <w:ilvl w:val="0"/>
-          <w:numId w:val="34"/>
+          <w:numId w:val="35"/>
         </w:numPr>
         <w:pBdr>
           <w:top w:color="000000" w:space="0" w:sz="0" w:val="none"/>
@@ -4355,7 +4355,7 @@
       <w:pPr>
         <w:numPr>
           <w:ilvl w:val="0"/>
-          <w:numId w:val="34"/>
+          <w:numId w:val="35"/>
         </w:numPr>
         <w:pBdr>
           <w:top w:color="000000" w:space="0" w:sz="0" w:val="none"/>
@@ -4388,7 +4388,7 @@
       <w:pPr>
         <w:numPr>
           <w:ilvl w:val="0"/>
-          <w:numId w:val="34"/>
+          <w:numId w:val="35"/>
         </w:numPr>
         <w:pBdr>
           <w:top w:color="000000" w:space="0" w:sz="0" w:val="none"/>
@@ -4421,7 +4421,7 @@
       <w:pPr>
         <w:numPr>
           <w:ilvl w:val="0"/>
-          <w:numId w:val="34"/>
+          <w:numId w:val="35"/>
         </w:numPr>
         <w:pBdr>
           <w:top w:color="000000" w:space="0" w:sz="0" w:val="none"/>
@@ -4454,7 +4454,7 @@
       <w:pPr>
         <w:numPr>
           <w:ilvl w:val="0"/>
-          <w:numId w:val="34"/>
+          <w:numId w:val="35"/>
         </w:numPr>
         <w:pBdr>
           <w:top w:color="000000" w:space="0" w:sz="0" w:val="none"/>
@@ -4487,7 +4487,7 @@
       <w:pPr>
         <w:numPr>
           <w:ilvl w:val="0"/>
-          <w:numId w:val="34"/>
+          <w:numId w:val="35"/>
         </w:numPr>
         <w:pBdr>
           <w:top w:color="000000" w:space="0" w:sz="0" w:val="none"/>
@@ -4520,7 +4520,7 @@
       <w:pPr>
         <w:numPr>
           <w:ilvl w:val="0"/>
-          <w:numId w:val="34"/>
+          <w:numId w:val="35"/>
         </w:numPr>
         <w:pBdr>
           <w:top w:color="000000" w:space="0" w:sz="0" w:val="none"/>
@@ -4553,7 +4553,7 @@
       <w:pPr>
         <w:numPr>
           <w:ilvl w:val="0"/>
-          <w:numId w:val="34"/>
+          <w:numId w:val="35"/>
         </w:numPr>
         <w:pBdr>
           <w:top w:color="000000" w:space="0" w:sz="0" w:val="none"/>
@@ -4586,7 +4586,7 @@
       <w:pPr>
         <w:numPr>
           <w:ilvl w:val="0"/>
-          <w:numId w:val="34"/>
+          <w:numId w:val="35"/>
         </w:numPr>
         <w:pBdr>
           <w:top w:color="000000" w:space="0" w:sz="0" w:val="none"/>
@@ -4663,7 +4663,7 @@
       <w:pPr>
         <w:numPr>
           <w:ilvl w:val="0"/>
-          <w:numId w:val="22"/>
+          <w:numId w:val="23"/>
         </w:numPr>
         <w:pBdr>
           <w:top w:color="000000" w:space="12" w:sz="0" w:val="none"/>
@@ -4695,7 +4695,7 @@
       <w:pPr>
         <w:numPr>
           <w:ilvl w:val="0"/>
-          <w:numId w:val="22"/>
+          <w:numId w:val="23"/>
         </w:numPr>
         <w:pBdr>
           <w:top w:color="000000" w:space="12" w:sz="0" w:val="none"/>
@@ -4727,7 +4727,7 @@
       <w:pPr>
         <w:numPr>
           <w:ilvl w:val="0"/>
-          <w:numId w:val="22"/>
+          <w:numId w:val="23"/>
         </w:numPr>
         <w:pBdr>
           <w:top w:color="000000" w:space="12" w:sz="0" w:val="none"/>
@@ -4759,7 +4759,7 @@
       <w:pPr>
         <w:numPr>
           <w:ilvl w:val="0"/>
-          <w:numId w:val="22"/>
+          <w:numId w:val="23"/>
         </w:numPr>
         <w:pBdr>
           <w:top w:color="000000" w:space="12" w:sz="0" w:val="none"/>
@@ -4791,7 +4791,7 @@
       <w:pPr>
         <w:numPr>
           <w:ilvl w:val="0"/>
-          <w:numId w:val="22"/>
+          <w:numId w:val="23"/>
         </w:numPr>
         <w:pBdr>
           <w:top w:color="000000" w:space="12" w:sz="0" w:val="none"/>
@@ -4840,7 +4840,7 @@
       <w:pPr>
         <w:numPr>
           <w:ilvl w:val="0"/>
-          <w:numId w:val="22"/>
+          <w:numId w:val="23"/>
         </w:numPr>
         <w:pBdr>
           <w:top w:color="000000" w:space="12" w:sz="0" w:val="none"/>
@@ -4972,7 +4972,7 @@
       <w:pPr>
         <w:numPr>
           <w:ilvl w:val="0"/>
-          <w:numId w:val="1"/>
+          <w:numId w:val="2"/>
         </w:numPr>
         <w:pBdr>
           <w:top w:color="000000" w:space="0" w:sz="0" w:val="none"/>
@@ -5362,7 +5362,7 @@
       <w:pPr>
         <w:numPr>
           <w:ilvl w:val="0"/>
-          <w:numId w:val="24"/>
+          <w:numId w:val="25"/>
         </w:numPr>
         <w:pBdr>
           <w:top w:color="000000" w:space="0" w:sz="0" w:val="none"/>
@@ -5412,7 +5412,7 @@
       <w:pPr>
         <w:numPr>
           <w:ilvl w:val="0"/>
-          <w:numId w:val="24"/>
+          <w:numId w:val="25"/>
         </w:numPr>
         <w:pBdr>
           <w:top w:color="000000" w:space="0" w:sz="0" w:val="none"/>
@@ -5462,7 +5462,7 @@
       <w:pPr>
         <w:numPr>
           <w:ilvl w:val="0"/>
-          <w:numId w:val="38"/>
+          <w:numId w:val="39"/>
         </w:numPr>
         <w:pBdr>
           <w:top w:color="000000" w:space="0" w:sz="0" w:val="none"/>
@@ -5518,7 +5518,7 @@
       <w:pPr>
         <w:numPr>
           <w:ilvl w:val="0"/>
-          <w:numId w:val="24"/>
+          <w:numId w:val="25"/>
         </w:numPr>
         <w:pBdr>
           <w:top w:color="000000" w:space="0" w:sz="0" w:val="none"/>
@@ -5929,7 +5929,7 @@
       <w:pPr>
         <w:numPr>
           <w:ilvl w:val="0"/>
-          <w:numId w:val="36"/>
+          <w:numId w:val="37"/>
         </w:numPr>
         <w:pBdr>
           <w:top w:color="000000" w:space="0" w:sz="0" w:val="none"/>
@@ -5961,7 +5961,7 @@
       <w:pPr>
         <w:numPr>
           <w:ilvl w:val="0"/>
-          <w:numId w:val="36"/>
+          <w:numId w:val="37"/>
         </w:numPr>
         <w:pBdr>
           <w:top w:color="000000" w:space="0" w:sz="0" w:val="none"/>
@@ -5993,7 +5993,7 @@
       <w:pPr>
         <w:numPr>
           <w:ilvl w:val="0"/>
-          <w:numId w:val="36"/>
+          <w:numId w:val="37"/>
         </w:numPr>
         <w:pBdr>
           <w:top w:color="000000" w:space="0" w:sz="0" w:val="none"/>
@@ -6025,7 +6025,7 @@
       <w:pPr>
         <w:numPr>
           <w:ilvl w:val="0"/>
-          <w:numId w:val="36"/>
+          <w:numId w:val="37"/>
         </w:numPr>
         <w:pBdr>
           <w:top w:color="000000" w:space="0" w:sz="0" w:val="none"/>
@@ -6057,7 +6057,7 @@
       <w:pPr>
         <w:numPr>
           <w:ilvl w:val="0"/>
-          <w:numId w:val="36"/>
+          <w:numId w:val="37"/>
         </w:numPr>
         <w:pBdr>
           <w:top w:color="000000" w:space="0" w:sz="0" w:val="none"/>
@@ -6089,7 +6089,7 @@
       <w:pPr>
         <w:numPr>
           <w:ilvl w:val="0"/>
-          <w:numId w:val="36"/>
+          <w:numId w:val="37"/>
         </w:numPr>
         <w:pBdr>
           <w:top w:color="000000" w:space="0" w:sz="0" w:val="none"/>
@@ -6121,7 +6121,7 @@
       <w:pPr>
         <w:numPr>
           <w:ilvl w:val="0"/>
-          <w:numId w:val="36"/>
+          <w:numId w:val="37"/>
         </w:numPr>
         <w:pBdr>
           <w:top w:color="000000" w:space="0" w:sz="0" w:val="none"/>
@@ -6515,7 +6515,7 @@
       <w:pPr>
         <w:numPr>
           <w:ilvl w:val="0"/>
-          <w:numId w:val="30"/>
+          <w:numId w:val="31"/>
         </w:numPr>
         <w:pBdr>
           <w:top w:color="000000" w:space="0" w:sz="0" w:val="none"/>
@@ -6548,7 +6548,7 @@
       <w:pPr>
         <w:numPr>
           <w:ilvl w:val="0"/>
-          <w:numId w:val="30"/>
+          <w:numId w:val="31"/>
         </w:numPr>
         <w:pBdr>
           <w:top w:color="000000" w:space="0" w:sz="0" w:val="none"/>
@@ -6598,7 +6598,7 @@
       <w:pPr>
         <w:numPr>
           <w:ilvl w:val="0"/>
-          <w:numId w:val="30"/>
+          <w:numId w:val="31"/>
         </w:numPr>
         <w:pBdr>
           <w:top w:color="000000" w:space="0" w:sz="0" w:val="none"/>
@@ -6631,7 +6631,7 @@
       <w:pPr>
         <w:numPr>
           <w:ilvl w:val="0"/>
-          <w:numId w:val="30"/>
+          <w:numId w:val="31"/>
         </w:numPr>
         <w:pBdr>
           <w:top w:color="000000" w:space="0" w:sz="0" w:val="none"/>
@@ -6668,7 +6668,7 @@
       <w:pPr>
         <w:numPr>
           <w:ilvl w:val="0"/>
-          <w:numId w:val="30"/>
+          <w:numId w:val="31"/>
         </w:numPr>
         <w:pBdr>
           <w:top w:color="000000" w:space="0" w:sz="0" w:val="none"/>
@@ -7020,7 +7020,7 @@
       <w:pPr>
         <w:numPr>
           <w:ilvl w:val="0"/>
-          <w:numId w:val="16"/>
+          <w:numId w:val="17"/>
         </w:numPr>
         <w:pBdr>
           <w:top w:color="000000" w:space="0" w:sz="0" w:val="none"/>
@@ -7053,7 +7053,7 @@
       <w:pPr>
         <w:numPr>
           <w:ilvl w:val="0"/>
-          <w:numId w:val="16"/>
+          <w:numId w:val="17"/>
         </w:numPr>
         <w:pBdr>
           <w:top w:color="000000" w:space="0" w:sz="0" w:val="none"/>
@@ -7086,7 +7086,7 @@
       <w:pPr>
         <w:numPr>
           <w:ilvl w:val="0"/>
-          <w:numId w:val="16"/>
+          <w:numId w:val="17"/>
         </w:numPr>
         <w:pBdr>
           <w:top w:color="000000" w:space="0" w:sz="0" w:val="none"/>
@@ -7128,7 +7128,7 @@
       <w:pPr>
         <w:numPr>
           <w:ilvl w:val="0"/>
-          <w:numId w:val="16"/>
+          <w:numId w:val="17"/>
         </w:numPr>
         <w:pBdr>
           <w:top w:color="000000" w:space="0" w:sz="0" w:val="none"/>
@@ -7396,7 +7396,7 @@
       <w:pPr>
         <w:numPr>
           <w:ilvl w:val="0"/>
-          <w:numId w:val="11"/>
+          <w:numId w:val="12"/>
         </w:numPr>
         <w:pBdr>
           <w:top w:color="000000" w:space="0" w:sz="0" w:val="none"/>
@@ -7433,7 +7433,7 @@
       <w:pPr>
         <w:numPr>
           <w:ilvl w:val="0"/>
-          <w:numId w:val="11"/>
+          <w:numId w:val="12"/>
         </w:numPr>
         <w:pBdr>
           <w:top w:color="000000" w:space="0" w:sz="0" w:val="none"/>
@@ -7718,7 +7718,7 @@
       <w:pPr>
         <w:numPr>
           <w:ilvl w:val="0"/>
-          <w:numId w:val="17"/>
+          <w:numId w:val="18"/>
         </w:numPr>
         <w:pBdr>
           <w:top w:color="000000" w:space="0" w:sz="0" w:val="none"/>
@@ -7760,7 +7760,7 @@
       <w:pPr>
         <w:numPr>
           <w:ilvl w:val="0"/>
-          <w:numId w:val="17"/>
+          <w:numId w:val="18"/>
         </w:numPr>
         <w:pBdr>
           <w:top w:color="000000" w:space="0" w:sz="0" w:val="none"/>
@@ -7788,7 +7788,7 @@
       <w:pPr>
         <w:numPr>
           <w:ilvl w:val="0"/>
-          <w:numId w:val="17"/>
+          <w:numId w:val="18"/>
         </w:numPr>
         <w:pBdr>
           <w:top w:color="000000" w:space="0" w:sz="0" w:val="none"/>
@@ -8067,7 +8067,7 @@
       <w:pPr>
         <w:numPr>
           <w:ilvl w:val="0"/>
-          <w:numId w:val="31"/>
+          <w:numId w:val="32"/>
         </w:numPr>
         <w:pBdr>
           <w:top w:color="000000" w:space="0" w:sz="0" w:val="none"/>
@@ -8104,7 +8104,7 @@
       <w:pPr>
         <w:numPr>
           <w:ilvl w:val="0"/>
-          <w:numId w:val="31"/>
+          <w:numId w:val="32"/>
         </w:numPr>
         <w:pBdr>
           <w:top w:color="000000" w:space="0" w:sz="0" w:val="none"/>
@@ -8358,7 +8358,7 @@
       <w:pPr>
         <w:numPr>
           <w:ilvl w:val="0"/>
-          <w:numId w:val="3"/>
+          <w:numId w:val="4"/>
         </w:numPr>
         <w:pBdr>
           <w:top w:color="000000" w:space="0" w:sz="0" w:val="none"/>
@@ -8379,19 +8379,14 @@
           <w:szCs w:val="20"/>
           <w:rtl w:val="0"/>
         </w:rPr>
-        <w:t xml:space="preserve">Member of Agile and DevOps testing centre of excellence/community of practice, consulting and providing framework guidance and training to consultants.</w:t>
-      </w:r>
-      <w:r>
-        <w:rPr>
-          <w:rtl w:val="0"/>
-        </w:rPr>
+        <w:t xml:space="preserve">Was an active member of the Agile and DevOps Testing Centre of Excellence, responsible for consulting, delivering framework guidance, and facilitating training for consulting teams.</w:t>
       </w:r>
     </w:p>
     <w:p>
       <w:pPr>
         <w:numPr>
           <w:ilvl w:val="0"/>
-          <w:numId w:val="3"/>
+          <w:numId w:val="4"/>
         </w:numPr>
         <w:pBdr>
           <w:top w:color="000000" w:space="0" w:sz="0" w:val="none"/>
@@ -8412,36 +8407,14 @@
           <w:szCs w:val="20"/>
           <w:rtl w:val="0"/>
         </w:rPr>
-        <w:t xml:space="preserve">Mentoring new consultants concerning ANZ Agile </w:t>
-      </w:r>
-      <w:r>
-        <w:rPr>
-          <w:i w:val="1"/>
-          <w:sz w:val="20"/>
-          <w:szCs w:val="20"/>
-          <w:rtl w:val="0"/>
-        </w:rPr>
-        <w:t xml:space="preserve">(Scrum and DevOps)</w:t>
-      </w:r>
-      <w:r>
-        <w:rPr>
-          <w:sz w:val="20"/>
-          <w:szCs w:val="20"/>
-          <w:rtl w:val="0"/>
-        </w:rPr>
-        <w:t xml:space="preserve"> processes.</w:t>
-      </w:r>
-      <w:r>
-        <w:rPr>
-          <w:rtl w:val="0"/>
-        </w:rPr>
+        <w:t xml:space="preserve">Provided mentorship to new consultants on ANZ Agile methodologies (Scrum and DevOps), ensuring adherence to best practices and organizational standards.</w:t>
       </w:r>
     </w:p>
     <w:p>
       <w:pPr>
         <w:numPr>
           <w:ilvl w:val="0"/>
-          <w:numId w:val="3"/>
+          <w:numId w:val="4"/>
         </w:numPr>
         <w:pBdr>
           <w:top w:color="000000" w:space="0" w:sz="0" w:val="none"/>
@@ -8462,19 +8435,14 @@
           <w:szCs w:val="20"/>
           <w:rtl w:val="0"/>
         </w:rPr>
-        <w:t xml:space="preserve">Internal networking and development of external networks with key contacts within ANZ.</w:t>
-      </w:r>
-      <w:r>
-        <w:rPr>
-          <w:rtl w:val="0"/>
-        </w:rPr>
+        <w:t xml:space="preserve">Cultivated internal networks and establish strategic external relationships with key stakeholders across ANZ.</w:t>
       </w:r>
     </w:p>
     <w:p>
       <w:pPr>
         <w:numPr>
           <w:ilvl w:val="0"/>
-          <w:numId w:val="3"/>
+          <w:numId w:val="1"/>
         </w:numPr>
         <w:pBdr>
           <w:top w:color="000000" w:space="0" w:sz="0" w:val="none"/>
@@ -8495,19 +8463,14 @@
           <w:szCs w:val="20"/>
           <w:rtl w:val="0"/>
         </w:rPr>
-        <w:t xml:space="preserve">Implementing strategies aligned with project priorities, defining the testing scope, approach, risks, and assumptions for test projects and test effort estimation.</w:t>
-      </w:r>
-      <w:r>
-        <w:rPr>
-          <w:rtl w:val="0"/>
-        </w:rPr>
+        <w:t xml:space="preserve">Implemented strategies aligned with organizational and project objectives, including defining testing scope, methodologies, risk assessments, and resource estimation for test initiatives.</w:t>
       </w:r>
     </w:p>
     <w:p>
       <w:pPr>
         <w:numPr>
           <w:ilvl w:val="0"/>
-          <w:numId w:val="3"/>
+          <w:numId w:val="1"/>
         </w:numPr>
         <w:pBdr>
           <w:top w:color="000000" w:space="0" w:sz="0" w:val="none"/>
@@ -8528,19 +8491,14 @@
           <w:szCs w:val="20"/>
           <w:rtl w:val="0"/>
         </w:rPr>
-        <w:t xml:space="preserve">Reporting and communicating the status of test project progress, risk, issues, defects, and metrics to team leaders, test managers, and delivery stakeholders.</w:t>
-      </w:r>
-      <w:r>
-        <w:rPr>
-          <w:rtl w:val="0"/>
-        </w:rPr>
+        <w:t xml:space="preserve">Delivered comprehensive reporting and communication on test project status, risks, issues, defect metrics, and progress updates to leadership, test management, and key delivery stakeholders.</w:t>
       </w:r>
     </w:p>
     <w:p>
       <w:pPr>
         <w:numPr>
           <w:ilvl w:val="0"/>
-          <w:numId w:val="3"/>
+          <w:numId w:val="4"/>
         </w:numPr>
         <w:pBdr>
           <w:top w:color="000000" w:space="0" w:sz="0" w:val="none"/>
@@ -8561,36 +8519,14 @@
           <w:szCs w:val="20"/>
           <w:rtl w:val="0"/>
         </w:rPr>
-        <w:t xml:space="preserve">Directly working with banking clients for Capgemini Test Management Services Line </w:t>
-      </w:r>
-      <w:r>
-        <w:rPr>
-          <w:i w:val="1"/>
-          <w:sz w:val="20"/>
-          <w:szCs w:val="20"/>
-          <w:rtl w:val="0"/>
-        </w:rPr>
-        <w:t xml:space="preserve">(ANZ Payments and Institutional, ANZ Digital - Internet Banking, CSP, and GoMoney)</w:t>
-      </w:r>
-      <w:r>
-        <w:rPr>
-          <w:sz w:val="20"/>
-          <w:szCs w:val="20"/>
-          <w:rtl w:val="0"/>
-        </w:rPr>
-        <w:t xml:space="preserve"> in Wellington, New Zealand.</w:t>
-      </w:r>
-      <w:r>
-        <w:rPr>
-          <w:rtl w:val="0"/>
-        </w:rPr>
+        <w:t xml:space="preserve">Directly collaborated with banking sector clients for Capgemini Test Management Services (ANZ Payments and Institutional, ANZ Digital – Internet Banking, CSP, and GoMoney) in Wellington, New Zealand.</w:t>
       </w:r>
     </w:p>
     <w:p>
       <w:pPr>
         <w:numPr>
           <w:ilvl w:val="0"/>
-          <w:numId w:val="3"/>
+          <w:numId w:val="4"/>
         </w:numPr>
         <w:pBdr>
           <w:top w:color="000000" w:space="0" w:sz="0" w:val="none"/>
@@ -8611,19 +8547,14 @@
           <w:szCs w:val="20"/>
           <w:rtl w:val="0"/>
         </w:rPr>
-        <w:t xml:space="preserve">Key areas included client communication, requirement gathering, and defining the scope, strategy, and schedule for testing.</w:t>
-      </w:r>
-      <w:r>
-        <w:rPr>
-          <w:rtl w:val="0"/>
-        </w:rPr>
+        <w:t xml:space="preserve">Key responsibilities encompassed client engagement, requirements elicitation, and defining the scope, strategy, and timelines for testing activities.</w:t>
       </w:r>
     </w:p>
     <w:p>
       <w:pPr>
         <w:numPr>
           <w:ilvl w:val="0"/>
-          <w:numId w:val="3"/>
+          <w:numId w:val="4"/>
         </w:numPr>
         <w:pBdr>
           <w:top w:color="000000" w:space="0" w:sz="0" w:val="none"/>
@@ -8644,36 +8575,14 @@
           <w:szCs w:val="20"/>
           <w:rtl w:val="0"/>
         </w:rPr>
-        <w:t xml:space="preserve">Consultation with business stakeholders, application engineers, and subcontractors during Agile </w:t>
-      </w:r>
-      <w:r>
-        <w:rPr>
-          <w:i w:val="1"/>
-          <w:sz w:val="20"/>
-          <w:szCs w:val="20"/>
-          <w:rtl w:val="0"/>
-        </w:rPr>
-        <w:t xml:space="preserve">(Scrum)</w:t>
-      </w:r>
-      <w:r>
-        <w:rPr>
-          <w:sz w:val="20"/>
-          <w:szCs w:val="20"/>
-          <w:rtl w:val="0"/>
-        </w:rPr>
-        <w:t xml:space="preserve">, use-case analysis, gathering acceptance criteria, and requirements for functional specification phases.</w:t>
-      </w:r>
-      <w:r>
-        <w:rPr>
-          <w:rtl w:val="0"/>
-        </w:rPr>
+        <w:t xml:space="preserve">Facilitated consultation with business stakeholders, application engineers, and subcontractors throughout Agile (Scrum) processes, including use-case analysis, acceptance criteria definition, and requirements specification.</w:t>
       </w:r>
     </w:p>
     <w:p>
       <w:pPr>
         <w:numPr>
           <w:ilvl w:val="0"/>
-          <w:numId w:val="3"/>
+          <w:numId w:val="4"/>
         </w:numPr>
         <w:pBdr>
           <w:top w:color="000000" w:space="0" w:sz="0" w:val="none"/>
@@ -8694,8 +8603,23 @@
           <w:szCs w:val="20"/>
           <w:rtl w:val="0"/>
         </w:rPr>
-        <w:t xml:space="preserve">Involved in project quality analysis and defect prevention activities.</w:t>
-      </w:r>
+        <w:t xml:space="preserve">Contributed to project quality analysis and lead defect prevention initiatives to ensure delivery excellence.</w:t>
+      </w:r>
+    </w:p>
+    <w:p>
+      <w:pPr>
+        <w:pBdr>
+          <w:top w:color="000000" w:space="0" w:sz="0" w:val="none"/>
+          <w:bottom w:color="000000" w:space="0" w:sz="0" w:val="none"/>
+          <w:between w:color="000000" w:space="0" w:sz="0" w:val="none"/>
+        </w:pBdr>
+        <w:shd w:fill="ffffff" w:val="clear"/>
+        <w:spacing w:line="240" w:lineRule="auto"/>
+        <w:rPr>
+          <w:sz w:val="20"/>
+          <w:szCs w:val="20"/>
+        </w:rPr>
+      </w:pPr>
       <w:r>
         <w:rPr>
           <w:rtl w:val="0"/>
@@ -9032,7 +8956,7 @@
       <w:pPr>
         <w:numPr>
           <w:ilvl w:val="0"/>
-          <w:numId w:val="5"/>
+          <w:numId w:val="6"/>
         </w:numPr>
         <w:pBdr>
           <w:top w:color="000000" w:space="0" w:sz="0" w:val="none"/>
@@ -9042,26 +8966,20 @@
         <w:shd w:fill="ffffff" w:val="clear"/>
         <w:spacing w:after="0" w:afterAutospacing="0" w:before="360" w:line="240" w:lineRule="auto"/>
         <w:ind w:left="720" w:hanging="360"/>
-      </w:pPr>
-      <w:r>
-        <w:rPr>
-          <w:sz w:val="20"/>
-          <w:szCs w:val="20"/>
-          <w:rtl w:val="0"/>
-        </w:rPr>
-        <w:t xml:space="preserve">Responsible for overseeing quality assurance, managing QA processes, and directing Spree E-commerce projects for Napers-owned magazine publishers, with shop fronts hosted and integrated on</w:t>
+        <w:rPr>
+          <w:sz w:val="20"/>
+          <w:szCs w:val="20"/>
+        </w:rPr>
+      </w:pPr>
+      <w:r>
+        <w:rPr>
+          <w:sz w:val="20"/>
+          <w:szCs w:val="20"/>
+          <w:rtl w:val="0"/>
+        </w:rPr>
+        <w:t xml:space="preserve">Accountable for end-to-end quality assurance management and oversight of QA processes for Spree E-commerce projects supporting Naspers-owned magazine publishers. Directed project delivery for integrated shop fronts on </w:t>
       </w:r>
       <w:hyperlink r:id="rId26">
-        <w:r>
-          <w:rPr>
-            <w:sz w:val="20"/>
-            <w:szCs w:val="20"/>
-            <w:rtl w:val="0"/>
-          </w:rPr>
-          <w:t xml:space="preserve"> </w:t>
-        </w:r>
-      </w:hyperlink>
-      <w:hyperlink r:id="rId27">
         <w:r>
           <w:rPr>
             <w:color w:val="1155cc"/>
@@ -9075,15 +8993,18 @@
       </w:hyperlink>
       <w:r>
         <w:rPr>
-          <w:rtl w:val="0"/>
-        </w:rPr>
+          <w:sz w:val="20"/>
+          <w:szCs w:val="20"/>
+          <w:rtl w:val="0"/>
+        </w:rPr>
+        <w:t xml:space="preserve">, ensuring alignment with corporate standards and objectives.</w:t>
       </w:r>
     </w:p>
     <w:p>
       <w:pPr>
         <w:numPr>
           <w:ilvl w:val="0"/>
-          <w:numId w:val="5"/>
+          <w:numId w:val="6"/>
         </w:numPr>
         <w:pBdr>
           <w:top w:color="000000" w:space="0" w:sz="0" w:val="none"/>
@@ -9093,38 +9014,25 @@
         <w:shd w:fill="ffffff" w:val="clear"/>
         <w:spacing w:after="0" w:afterAutospacing="0" w:before="0" w:beforeAutospacing="0" w:line="240" w:lineRule="auto"/>
         <w:ind w:left="720" w:hanging="360"/>
-      </w:pPr>
-      <w:r>
-        <w:rPr>
-          <w:sz w:val="20"/>
-          <w:szCs w:val="20"/>
-          <w:rtl w:val="0"/>
-        </w:rPr>
-        <w:t xml:space="preserve">Overseeing and maintaining virtual hosted environments to facilitate cross-browser testing, as well as Shopfront mobile application device testing for iOS </w:t>
-      </w:r>
-      <w:r>
-        <w:rPr>
-          <w:i w:val="1"/>
-          <w:sz w:val="20"/>
-          <w:szCs w:val="20"/>
-          <w:rtl w:val="0"/>
-        </w:rPr>
-        <w:t xml:space="preserve">(iPhone, iPad)</w:t>
-      </w:r>
-      <w:r>
-        <w:rPr>
-          <w:sz w:val="20"/>
-          <w:szCs w:val="20"/>
-          <w:rtl w:val="0"/>
-        </w:rPr>
-        <w:t xml:space="preserve"> and Android platforms.</w:t>
+        <w:rPr>
+          <w:sz w:val="20"/>
+          <w:szCs w:val="20"/>
+        </w:rPr>
+      </w:pPr>
+      <w:r>
+        <w:rPr>
+          <w:sz w:val="20"/>
+          <w:szCs w:val="20"/>
+          <w:rtl w:val="0"/>
+        </w:rPr>
+        <w:t xml:space="preserve">Managed virtual hosted environments to enable comprehensive cross-browser and mobile application testing (iOS and Android), ensuring robust quality across digital platforms.</w:t>
       </w:r>
     </w:p>
     <w:p>
       <w:pPr>
         <w:numPr>
           <w:ilvl w:val="0"/>
-          <w:numId w:val="5"/>
+          <w:numId w:val="6"/>
         </w:numPr>
         <w:pBdr>
           <w:top w:color="000000" w:space="0" w:sz="0" w:val="none"/>
@@ -9134,21 +9042,25 @@
         <w:shd w:fill="ffffff" w:val="clear"/>
         <w:spacing w:after="0" w:afterAutospacing="0" w:before="0" w:beforeAutospacing="0" w:line="240" w:lineRule="auto"/>
         <w:ind w:left="720" w:hanging="360"/>
-      </w:pPr>
-      <w:r>
-        <w:rPr>
-          <w:sz w:val="20"/>
-          <w:szCs w:val="20"/>
-          <w:rtl w:val="0"/>
-        </w:rPr>
-        <w:t xml:space="preserve">Lead sprint and test planning, test case documentation, scripting, defect tracking, cycle and progress reporting, and comprehensive reviews of products tested, ensuring alignment and integration with the Scrum Agile development methodology.</w:t>
+        <w:rPr>
+          <w:sz w:val="20"/>
+          <w:szCs w:val="20"/>
+        </w:rPr>
+      </w:pPr>
+      <w:r>
+        <w:rPr>
+          <w:sz w:val="20"/>
+          <w:szCs w:val="20"/>
+          <w:rtl w:val="0"/>
+        </w:rPr>
+        <w:t xml:space="preserve">Led sprint and test planning, documentation, scripting, defect management, progress reporting, and holistic product reviews, ensuring seamless integration with Scrum Agile methodologies and organizational best practices.</w:t>
       </w:r>
     </w:p>
     <w:p>
       <w:pPr>
         <w:numPr>
           <w:ilvl w:val="0"/>
-          <w:numId w:val="5"/>
+          <w:numId w:val="6"/>
         </w:numPr>
         <w:pBdr>
           <w:top w:color="000000" w:space="0" w:sz="0" w:val="none"/>
@@ -9158,21 +9070,25 @@
         <w:shd w:fill="ffffff" w:val="clear"/>
         <w:spacing w:after="0" w:afterAutospacing="0" w:before="0" w:beforeAutospacing="0" w:line="240" w:lineRule="auto"/>
         <w:ind w:left="720" w:hanging="360"/>
-      </w:pPr>
-      <w:r>
-        <w:rPr>
-          <w:sz w:val="20"/>
-          <w:szCs w:val="20"/>
-          <w:rtl w:val="0"/>
-        </w:rPr>
-        <w:t xml:space="preserve">Oversaw quality assurance and project development management, leveraging JIRA, Confluence, and Git to optimise workflow and collaboration.</w:t>
+        <w:rPr>
+          <w:sz w:val="20"/>
+          <w:szCs w:val="20"/>
+        </w:rPr>
+      </w:pPr>
+      <w:r>
+        <w:rPr>
+          <w:sz w:val="20"/>
+          <w:szCs w:val="20"/>
+          <w:rtl w:val="0"/>
+        </w:rPr>
+        <w:t xml:space="preserve">Oversaw quality assurance and project development, leveraging enterprise tools (JIRA, Confluence, Git) to optimise workflows, enhance team collaboration, and drive operational excellence.</w:t>
       </w:r>
     </w:p>
     <w:p>
       <w:pPr>
         <w:numPr>
           <w:ilvl w:val="0"/>
-          <w:numId w:val="5"/>
+          <w:numId w:val="6"/>
         </w:numPr>
         <w:pBdr>
           <w:top w:color="000000" w:space="0" w:sz="0" w:val="none"/>
@@ -9182,21 +9098,25 @@
         <w:shd w:fill="ffffff" w:val="clear"/>
         <w:spacing w:after="0" w:afterAutospacing="0" w:before="0" w:beforeAutospacing="0" w:line="240" w:lineRule="auto"/>
         <w:ind w:left="720" w:hanging="360"/>
-      </w:pPr>
-      <w:r>
-        <w:rPr>
-          <w:sz w:val="20"/>
-          <w:szCs w:val="20"/>
-          <w:rtl w:val="0"/>
-        </w:rPr>
-        <w:t xml:space="preserve">Directed the management and execution of regression, benchmark, performance, load, stress, exploratory, and integration testing for both front-end and back-end systems across development, pre-production, and live environments, utilising a range of automation tools and frameworks, including JMeter and Selenium/WebDriver.</w:t>
+        <w:rPr>
+          <w:sz w:val="20"/>
+          <w:szCs w:val="20"/>
+        </w:rPr>
+      </w:pPr>
+      <w:r>
+        <w:rPr>
+          <w:sz w:val="20"/>
+          <w:szCs w:val="20"/>
+          <w:rtl w:val="0"/>
+        </w:rPr>
+        <w:t xml:space="preserve">Directed the execution of regression, benchmark, performance, load, stress, exploratory, and integration testing across all environments (development, pre-production, production). Utilised industry-standard automation tools and frameworks (JMeter, Selenium/WebDriver) to ensure system quality and reliability.</w:t>
       </w:r>
     </w:p>
     <w:p>
       <w:pPr>
         <w:numPr>
           <w:ilvl w:val="0"/>
-          <w:numId w:val="5"/>
+          <w:numId w:val="6"/>
         </w:numPr>
         <w:pBdr>
           <w:top w:color="000000" w:space="0" w:sz="0" w:val="none"/>
@@ -9206,38 +9126,25 @@
         <w:shd w:fill="ffffff" w:val="clear"/>
         <w:spacing w:after="0" w:afterAutospacing="0" w:before="0" w:beforeAutospacing="0" w:line="240" w:lineRule="auto"/>
         <w:ind w:left="720" w:hanging="360"/>
-      </w:pPr>
-      <w:r>
-        <w:rPr>
-          <w:sz w:val="20"/>
-          <w:szCs w:val="20"/>
-          <w:rtl w:val="0"/>
-        </w:rPr>
-        <w:t xml:space="preserve">Collaborated and communicated with key stakeholders—including the CIO, product owners, project managers, scrum masters, designers, business analysts, and cross-functional departments </w:t>
-      </w:r>
-      <w:r>
-        <w:rPr>
-          <w:i w:val="1"/>
-          <w:sz w:val="20"/>
-          <w:szCs w:val="20"/>
-          <w:rtl w:val="0"/>
-        </w:rPr>
-        <w:t xml:space="preserve">(Marketing, CMS, Support, Fashion, and Logistics)—throughout all stages of</w:t>
-      </w:r>
-      <w:r>
-        <w:rPr>
-          <w:sz w:val="20"/>
-          <w:szCs w:val="20"/>
-          <w:rtl w:val="0"/>
-        </w:rPr>
-        <w:t xml:space="preserve"> development, release, and integration.</w:t>
+        <w:rPr>
+          <w:sz w:val="20"/>
+          <w:szCs w:val="20"/>
+        </w:rPr>
+      </w:pPr>
+      <w:r>
+        <w:rPr>
+          <w:sz w:val="20"/>
+          <w:szCs w:val="20"/>
+          <w:rtl w:val="0"/>
+        </w:rPr>
+        <w:t xml:space="preserve">Engaged with executive leadership and cross-functional stakeholders—including CIO, product owners, project managers, scrum masters, designers, and business analysts—throughout all phases of development, release, and integration to ensure alignment with strategic business goals.</w:t>
       </w:r>
     </w:p>
     <w:p>
       <w:pPr>
         <w:numPr>
           <w:ilvl w:val="0"/>
-          <w:numId w:val="5"/>
+          <w:numId w:val="6"/>
         </w:numPr>
         <w:pBdr>
           <w:top w:color="000000" w:space="0" w:sz="0" w:val="none"/>
@@ -9247,14 +9154,18 @@
         <w:shd w:fill="ffffff" w:val="clear"/>
         <w:spacing w:after="360" w:before="0" w:beforeAutospacing="0" w:line="240" w:lineRule="auto"/>
         <w:ind w:left="720" w:hanging="360"/>
-      </w:pPr>
-      <w:r>
-        <w:rPr>
-          <w:sz w:val="20"/>
-          <w:szCs w:val="20"/>
-          <w:rtl w:val="0"/>
-        </w:rPr>
-        <w:t xml:space="preserve">Supervised and supported a team of three testers, overseeing all facets of test automation and coordinating with offshore testing resources based in India.</w:t>
+        <w:rPr>
+          <w:sz w:val="20"/>
+          <w:szCs w:val="20"/>
+        </w:rPr>
+      </w:pPr>
+      <w:r>
+        <w:rPr>
+          <w:sz w:val="20"/>
+          <w:szCs w:val="20"/>
+          <w:rtl w:val="0"/>
+        </w:rPr>
+        <w:t xml:space="preserve">Supervised a team of three testers, providing leadership across all aspects of test automation, and coordinated effectively with offshore testing teams in India to maximise operational efficiency and quality outcomes.</w:t>
       </w:r>
       <w:r>
         <w:rPr>
@@ -9435,7 +9346,7 @@
           <w:u w:val="single"/>
         </w:rPr>
       </w:pPr>
-      <w:hyperlink r:id="rId28">
+      <w:hyperlink r:id="rId27">
         <w:r>
           <w:rPr>
             <w:b w:val="1"/>
@@ -9521,7 +9432,7 @@
       <w:pPr>
         <w:numPr>
           <w:ilvl w:val="0"/>
-          <w:numId w:val="9"/>
+          <w:numId w:val="10"/>
         </w:numPr>
         <w:pBdr>
           <w:top w:color="000000" w:space="0" w:sz="0" w:val="none"/>
@@ -9534,27 +9445,23 @@
         <w:rPr>
           <w:sz w:val="20"/>
           <w:szCs w:val="20"/>
-        </w:rPr>
-      </w:pPr>
-      <w:r>
-        <w:rPr>
-          <w:sz w:val="20"/>
-          <w:szCs w:val="20"/>
-          <w:rtl w:val="0"/>
-        </w:rPr>
-        <w:t xml:space="preserve">I was responsible for managing and executing Quality Assurance for all Zoona Mobile transaction products developed for the supported Sub-Saharan African mobile and web markets, including Zambia, Malawi, Botswana, Mozambique, and South Africa.</w:t>
-      </w:r>
-      <w:r>
-        <w:rPr>
-          <w:rtl w:val="0"/>
-        </w:rPr>
+          <w:u w:val="none"/>
+        </w:rPr>
+      </w:pPr>
+      <w:r>
+        <w:rPr>
+          <w:sz w:val="20"/>
+          <w:szCs w:val="20"/>
+          <w:rtl w:val="0"/>
+        </w:rPr>
+        <w:t xml:space="preserve">Accountable for end-to-end quality assurance management and execution for Zoona Mobile transaction products across Sub-Saharan African mobile and web markets, including Zambia, Malawi, Botswana, Mozambique, and South Africa. </w:t>
       </w:r>
     </w:p>
     <w:p>
       <w:pPr>
         <w:numPr>
           <w:ilvl w:val="0"/>
-          <w:numId w:val="9"/>
+          <w:numId w:val="10"/>
         </w:numPr>
         <w:pBdr>
           <w:top w:color="000000" w:space="0" w:sz="0" w:val="none"/>
@@ -9575,12 +9482,35 @@
           <w:szCs w:val="20"/>
           <w:rtl w:val="0"/>
         </w:rPr>
-        <w:t xml:space="preserve">Managed, led and supported a test team with 2 testers throughout the SDLC and all test phases.</w:t>
-      </w:r>
-      <w:r>
-        <w:rPr>
-          <w:rtl w:val="0"/>
-        </w:rPr>
+        <w:t xml:space="preserve">Led and supported a test team of two, overseeing all phases of the Software Development Life Cycle (SDLC) to ensure rigorous quality standards and successful project delivery.</w:t>
+      </w:r>
+    </w:p>
+    <w:p>
+      <w:pPr>
+        <w:numPr>
+          <w:ilvl w:val="0"/>
+          <w:numId w:val="10"/>
+        </w:numPr>
+        <w:pBdr>
+          <w:top w:color="000000" w:space="0" w:sz="0" w:val="none"/>
+          <w:bottom w:color="000000" w:space="0" w:sz="0" w:val="none"/>
+          <w:between w:color="000000" w:space="0" w:sz="0" w:val="none"/>
+        </w:pBdr>
+        <w:shd w:fill="ffffff" w:val="clear"/>
+        <w:spacing w:line="240" w:lineRule="auto"/>
+        <w:ind w:left="720" w:hanging="360"/>
+        <w:rPr>
+          <w:sz w:val="20"/>
+          <w:szCs w:val="20"/>
+        </w:rPr>
+      </w:pPr>
+      <w:r>
+        <w:rPr>
+          <w:sz w:val="20"/>
+          <w:szCs w:val="20"/>
+          <w:rtl w:val="0"/>
+        </w:rPr>
+        <w:t xml:space="preserve">Ensured adherence to organizational quality standards and strategic objectives.</w:t>
       </w:r>
     </w:p>
     <w:p>
@@ -9778,7 +9708,7 @@
           <w:u w:val="single"/>
         </w:rPr>
       </w:pPr>
-      <w:hyperlink r:id="rId29">
+      <w:hyperlink r:id="rId28">
         <w:r>
           <w:rPr>
             <w:b w:val="1"/>
@@ -9867,7 +9797,7 @@
       <w:pPr>
         <w:numPr>
           <w:ilvl w:val="0"/>
-          <w:numId w:val="12"/>
+          <w:numId w:val="13"/>
         </w:numPr>
         <w:pBdr>
           <w:top w:color="000000" w:space="0" w:sz="0" w:val="none"/>
@@ -9934,7 +9864,7 @@
       <w:pPr>
         <w:numPr>
           <w:ilvl w:val="0"/>
-          <w:numId w:val="12"/>
+          <w:numId w:val="13"/>
         </w:numPr>
         <w:pBdr>
           <w:top w:color="000000" w:space="0" w:sz="0" w:val="none"/>
@@ -10167,7 +10097,7 @@
           <w:u w:val="single"/>
         </w:rPr>
       </w:pPr>
-      <w:hyperlink r:id="rId30">
+      <w:hyperlink r:id="rId29">
         <w:r>
           <w:rPr>
             <w:b w:val="1"/>
@@ -10256,7 +10186,7 @@
       <w:pPr>
         <w:numPr>
           <w:ilvl w:val="0"/>
-          <w:numId w:val="8"/>
+          <w:numId w:val="9"/>
         </w:numPr>
         <w:pBdr>
           <w:top w:color="000000" w:space="0" w:sz="0" w:val="none"/>
@@ -10306,7 +10236,7 @@
       <w:pPr>
         <w:numPr>
           <w:ilvl w:val="0"/>
-          <w:numId w:val="8"/>
+          <w:numId w:val="9"/>
         </w:numPr>
         <w:pBdr>
           <w:top w:color="000000" w:space="0" w:sz="0" w:val="none"/>
@@ -10530,7 +10460,7 @@
           <w:u w:val="single"/>
         </w:rPr>
       </w:pPr>
-      <w:hyperlink r:id="rId31">
+      <w:hyperlink r:id="rId30">
         <w:r>
           <w:rPr>
             <w:b w:val="1"/>
@@ -10619,7 +10549,7 @@
       <w:pPr>
         <w:numPr>
           <w:ilvl w:val="0"/>
-          <w:numId w:val="33"/>
+          <w:numId w:val="34"/>
         </w:numPr>
         <w:pBdr>
           <w:top w:color="000000" w:space="0" w:sz="0" w:val="none"/>
@@ -10652,7 +10582,7 @@
       <w:pPr>
         <w:numPr>
           <w:ilvl w:val="0"/>
-          <w:numId w:val="33"/>
+          <w:numId w:val="34"/>
         </w:numPr>
         <w:pBdr>
           <w:top w:color="000000" w:space="0" w:sz="0" w:val="none"/>
@@ -10685,7 +10615,7 @@
       <w:pPr>
         <w:numPr>
           <w:ilvl w:val="0"/>
-          <w:numId w:val="33"/>
+          <w:numId w:val="34"/>
         </w:numPr>
         <w:pBdr>
           <w:top w:color="000000" w:space="0" w:sz="0" w:val="none"/>
@@ -10718,7 +10648,7 @@
       <w:pPr>
         <w:numPr>
           <w:ilvl w:val="0"/>
-          <w:numId w:val="33"/>
+          <w:numId w:val="34"/>
         </w:numPr>
         <w:pBdr>
           <w:top w:color="000000" w:space="0" w:sz="0" w:val="none"/>
@@ -10768,7 +10698,7 @@
       <w:pPr>
         <w:numPr>
           <w:ilvl w:val="0"/>
-          <w:numId w:val="33"/>
+          <w:numId w:val="34"/>
         </w:numPr>
         <w:pBdr>
           <w:top w:color="000000" w:space="0" w:sz="0" w:val="none"/>
@@ -10993,7 +10923,7 @@
           <w:u w:val="single"/>
         </w:rPr>
       </w:pPr>
-      <w:hyperlink r:id="rId32">
+      <w:hyperlink r:id="rId31">
         <w:r>
           <w:rPr>
             <w:b w:val="1"/>
@@ -11079,7 +11009,7 @@
       <w:pPr>
         <w:numPr>
           <w:ilvl w:val="0"/>
-          <w:numId w:val="21"/>
+          <w:numId w:val="22"/>
         </w:numPr>
         <w:pBdr>
           <w:top w:color="000000" w:space="0" w:sz="0" w:val="none"/>
@@ -11112,7 +11042,7 @@
       <w:pPr>
         <w:numPr>
           <w:ilvl w:val="0"/>
-          <w:numId w:val="21"/>
+          <w:numId w:val="22"/>
         </w:numPr>
         <w:pBdr>
           <w:top w:color="000000" w:space="0" w:sz="0" w:val="none"/>
@@ -11145,7 +11075,7 @@
       <w:pPr>
         <w:numPr>
           <w:ilvl w:val="0"/>
-          <w:numId w:val="21"/>
+          <w:numId w:val="22"/>
         </w:numPr>
         <w:pBdr>
           <w:top w:color="000000" w:space="0" w:sz="0" w:val="none"/>
@@ -11195,7 +11125,7 @@
       <w:pPr>
         <w:numPr>
           <w:ilvl w:val="0"/>
-          <w:numId w:val="21"/>
+          <w:numId w:val="22"/>
         </w:numPr>
         <w:pBdr>
           <w:top w:color="000000" w:space="0" w:sz="0" w:val="none"/>
@@ -11413,7 +11343,7 @@
           <w:u w:val="single"/>
         </w:rPr>
       </w:pPr>
-      <w:hyperlink r:id="rId33">
+      <w:hyperlink r:id="rId32">
         <w:r>
           <w:rPr>
             <w:b w:val="1"/>
@@ -11502,7 +11432,7 @@
       <w:pPr>
         <w:numPr>
           <w:ilvl w:val="0"/>
-          <w:numId w:val="20"/>
+          <w:numId w:val="21"/>
         </w:numPr>
         <w:pBdr>
           <w:top w:color="000000" w:space="0" w:sz="0" w:val="none"/>
@@ -11535,7 +11465,7 @@
       <w:pPr>
         <w:numPr>
           <w:ilvl w:val="0"/>
-          <w:numId w:val="20"/>
+          <w:numId w:val="21"/>
         </w:numPr>
         <w:pBdr>
           <w:top w:color="000000" w:space="0" w:sz="0" w:val="none"/>
@@ -11568,7 +11498,7 @@
       <w:pPr>
         <w:numPr>
           <w:ilvl w:val="0"/>
-          <w:numId w:val="20"/>
+          <w:numId w:val="21"/>
         </w:numPr>
         <w:pBdr>
           <w:top w:color="000000" w:space="0" w:sz="0" w:val="none"/>
@@ -11601,7 +11531,7 @@
       <w:pPr>
         <w:numPr>
           <w:ilvl w:val="0"/>
-          <w:numId w:val="20"/>
+          <w:numId w:val="21"/>
         </w:numPr>
         <w:pBdr>
           <w:top w:color="000000" w:space="0" w:sz="0" w:val="none"/>
@@ -11634,7 +11564,7 @@
       <w:pPr>
         <w:numPr>
           <w:ilvl w:val="0"/>
-          <w:numId w:val="20"/>
+          <w:numId w:val="21"/>
         </w:numPr>
         <w:pBdr>
           <w:top w:color="000000" w:space="0" w:sz="0" w:val="none"/>
@@ -11667,7 +11597,7 @@
       <w:pPr>
         <w:numPr>
           <w:ilvl w:val="0"/>
-          <w:numId w:val="20"/>
+          <w:numId w:val="21"/>
         </w:numPr>
         <w:pBdr>
           <w:top w:color="000000" w:space="0" w:sz="0" w:val="none"/>
@@ -11700,7 +11630,7 @@
       <w:pPr>
         <w:numPr>
           <w:ilvl w:val="0"/>
-          <w:numId w:val="20"/>
+          <w:numId w:val="21"/>
         </w:numPr>
         <w:pBdr>
           <w:top w:color="000000" w:space="0" w:sz="0" w:val="none"/>
@@ -11733,7 +11663,7 @@
       <w:pPr>
         <w:numPr>
           <w:ilvl w:val="0"/>
-          <w:numId w:val="20"/>
+          <w:numId w:val="21"/>
         </w:numPr>
         <w:pBdr>
           <w:top w:color="000000" w:space="0" w:sz="0" w:val="none"/>
@@ -11972,7 +11902,7 @@
           <w:u w:val="single"/>
         </w:rPr>
       </w:pPr>
-      <w:hyperlink r:id="rId34">
+      <w:hyperlink r:id="rId33">
         <w:r>
           <w:rPr>
             <w:b w:val="1"/>
@@ -12061,7 +11991,7 @@
       <w:pPr>
         <w:numPr>
           <w:ilvl w:val="0"/>
-          <w:numId w:val="35"/>
+          <w:numId w:val="36"/>
         </w:numPr>
         <w:pBdr>
           <w:top w:color="000000" w:space="0" w:sz="0" w:val="none"/>
@@ -12094,7 +12024,7 @@
       <w:pPr>
         <w:numPr>
           <w:ilvl w:val="0"/>
-          <w:numId w:val="35"/>
+          <w:numId w:val="36"/>
         </w:numPr>
         <w:pBdr>
           <w:top w:color="000000" w:space="0" w:sz="0" w:val="none"/>
@@ -12144,7 +12074,7 @@
       <w:pPr>
         <w:numPr>
           <w:ilvl w:val="0"/>
-          <w:numId w:val="35"/>
+          <w:numId w:val="36"/>
         </w:numPr>
         <w:pBdr>
           <w:top w:color="000000" w:space="0" w:sz="0" w:val="none"/>
@@ -12357,7 +12287,7 @@
           <w:u w:val="single"/>
         </w:rPr>
       </w:pPr>
-      <w:hyperlink r:id="rId35">
+      <w:hyperlink r:id="rId34">
         <w:r>
           <w:rPr>
             <w:b w:val="1"/>
@@ -12446,7 +12376,7 @@
       <w:pPr>
         <w:numPr>
           <w:ilvl w:val="0"/>
-          <w:numId w:val="6"/>
+          <w:numId w:val="7"/>
         </w:numPr>
         <w:pBdr>
           <w:top w:color="000000" w:space="0" w:sz="0" w:val="none"/>
@@ -12479,7 +12409,7 @@
       <w:pPr>
         <w:numPr>
           <w:ilvl w:val="0"/>
-          <w:numId w:val="6"/>
+          <w:numId w:val="7"/>
         </w:numPr>
         <w:pBdr>
           <w:top w:color="000000" w:space="0" w:sz="0" w:val="none"/>
@@ -12512,7 +12442,7 @@
       <w:pPr>
         <w:numPr>
           <w:ilvl w:val="0"/>
-          <w:numId w:val="6"/>
+          <w:numId w:val="7"/>
         </w:numPr>
         <w:pBdr>
           <w:top w:color="000000" w:space="0" w:sz="0" w:val="none"/>
@@ -12545,7 +12475,7 @@
       <w:pPr>
         <w:numPr>
           <w:ilvl w:val="0"/>
-          <w:numId w:val="6"/>
+          <w:numId w:val="7"/>
         </w:numPr>
         <w:pBdr>
           <w:top w:color="000000" w:space="0" w:sz="0" w:val="none"/>
@@ -12578,7 +12508,7 @@
       <w:pPr>
         <w:numPr>
           <w:ilvl w:val="0"/>
-          <w:numId w:val="6"/>
+          <w:numId w:val="7"/>
         </w:numPr>
         <w:pBdr>
           <w:top w:color="000000" w:space="0" w:sz="0" w:val="none"/>
@@ -12611,7 +12541,7 @@
       <w:pPr>
         <w:numPr>
           <w:ilvl w:val="0"/>
-          <w:numId w:val="6"/>
+          <w:numId w:val="7"/>
         </w:numPr>
         <w:pBdr>
           <w:top w:color="000000" w:space="0" w:sz="0" w:val="none"/>
@@ -12644,7 +12574,7 @@
       <w:pPr>
         <w:numPr>
           <w:ilvl w:val="0"/>
-          <w:numId w:val="6"/>
+          <w:numId w:val="7"/>
         </w:numPr>
         <w:pBdr>
           <w:top w:color="000000" w:space="0" w:sz="0" w:val="none"/>
@@ -12694,7 +12624,7 @@
       <w:pPr>
         <w:numPr>
           <w:ilvl w:val="0"/>
-          <w:numId w:val="6"/>
+          <w:numId w:val="7"/>
         </w:numPr>
         <w:pBdr>
           <w:top w:color="000000" w:space="0" w:sz="0" w:val="none"/>
@@ -12727,7 +12657,7 @@
       <w:pPr>
         <w:numPr>
           <w:ilvl w:val="0"/>
-          <w:numId w:val="6"/>
+          <w:numId w:val="7"/>
         </w:numPr>
         <w:pBdr>
           <w:top w:color="000000" w:space="0" w:sz="0" w:val="none"/>
@@ -12760,7 +12690,7 @@
       <w:pPr>
         <w:numPr>
           <w:ilvl w:val="0"/>
-          <w:numId w:val="6"/>
+          <w:numId w:val="7"/>
         </w:numPr>
         <w:pBdr>
           <w:top w:color="000000" w:space="0" w:sz="0" w:val="none"/>
@@ -12793,7 +12723,7 @@
       <w:pPr>
         <w:numPr>
           <w:ilvl w:val="0"/>
-          <w:numId w:val="6"/>
+          <w:numId w:val="7"/>
         </w:numPr>
         <w:pBdr>
           <w:top w:color="000000" w:space="0" w:sz="0" w:val="none"/>
@@ -12826,7 +12756,7 @@
       <w:pPr>
         <w:numPr>
           <w:ilvl w:val="0"/>
-          <w:numId w:val="6"/>
+          <w:numId w:val="7"/>
         </w:numPr>
         <w:pBdr>
           <w:top w:color="000000" w:space="0" w:sz="0" w:val="none"/>
@@ -13049,7 +12979,7 @@
           <w:u w:val="single"/>
         </w:rPr>
       </w:pPr>
-      <w:hyperlink r:id="rId36">
+      <w:hyperlink r:id="rId35">
         <w:r>
           <w:rPr>
             <w:b w:val="1"/>
@@ -13143,7 +13073,7 @@
       <w:pPr>
         <w:numPr>
           <w:ilvl w:val="0"/>
-          <w:numId w:val="29"/>
+          <w:numId w:val="30"/>
         </w:numPr>
         <w:pBdr>
           <w:top w:color="000000" w:space="0" w:sz="0" w:val="none"/>
@@ -13197,7 +13127,7 @@
       <w:pPr>
         <w:numPr>
           <w:ilvl w:val="0"/>
-          <w:numId w:val="29"/>
+          <w:numId w:val="30"/>
         </w:numPr>
         <w:pBdr>
           <w:top w:color="000000" w:space="0" w:sz="0" w:val="none"/>
@@ -13232,7 +13162,7 @@
       <w:pPr>
         <w:numPr>
           <w:ilvl w:val="0"/>
-          <w:numId w:val="29"/>
+          <w:numId w:val="30"/>
         </w:numPr>
         <w:pBdr>
           <w:top w:color="000000" w:space="0" w:sz="0" w:val="none"/>
@@ -13267,7 +13197,7 @@
       <w:pPr>
         <w:numPr>
           <w:ilvl w:val="0"/>
-          <w:numId w:val="29"/>
+          <w:numId w:val="30"/>
         </w:numPr>
         <w:pBdr>
           <w:top w:color="000000" w:space="0" w:sz="0" w:val="none"/>
@@ -13302,7 +13232,7 @@
       <w:pPr>
         <w:numPr>
           <w:ilvl w:val="0"/>
-          <w:numId w:val="29"/>
+          <w:numId w:val="30"/>
         </w:numPr>
         <w:pBdr>
           <w:top w:color="000000" w:space="0" w:sz="0" w:val="none"/>
@@ -13337,7 +13267,7 @@
       <w:pPr>
         <w:numPr>
           <w:ilvl w:val="0"/>
-          <w:numId w:val="29"/>
+          <w:numId w:val="30"/>
         </w:numPr>
         <w:pBdr>
           <w:top w:color="000000" w:space="0" w:sz="0" w:val="none"/>
@@ -13372,7 +13302,7 @@
       <w:pPr>
         <w:numPr>
           <w:ilvl w:val="0"/>
-          <w:numId w:val="29"/>
+          <w:numId w:val="30"/>
         </w:numPr>
         <w:pBdr>
           <w:top w:color="000000" w:space="0" w:sz="0" w:val="none"/>
@@ -13407,7 +13337,7 @@
       <w:pPr>
         <w:numPr>
           <w:ilvl w:val="0"/>
-          <w:numId w:val="29"/>
+          <w:numId w:val="30"/>
         </w:numPr>
         <w:pBdr>
           <w:top w:color="000000" w:space="0" w:sz="0" w:val="none"/>
@@ -13512,7 +13442,7 @@
       <w:pPr>
         <w:numPr>
           <w:ilvl w:val="0"/>
-          <w:numId w:val="32"/>
+          <w:numId w:val="33"/>
         </w:numPr>
         <w:pBdr>
           <w:top w:color="000000" w:space="0" w:sz="0" w:val="none"/>
@@ -13547,7 +13477,7 @@
       <w:pPr>
         <w:numPr>
           <w:ilvl w:val="0"/>
-          <w:numId w:val="32"/>
+          <w:numId w:val="33"/>
         </w:numPr>
         <w:pBdr>
           <w:top w:color="000000" w:space="0" w:sz="0" w:val="none"/>
@@ -13582,7 +13512,7 @@
       <w:pPr>
         <w:numPr>
           <w:ilvl w:val="0"/>
-          <w:numId w:val="32"/>
+          <w:numId w:val="33"/>
         </w:numPr>
         <w:pBdr>
           <w:top w:color="000000" w:space="0" w:sz="0" w:val="none"/>
@@ -13617,7 +13547,7 @@
       <w:pPr>
         <w:numPr>
           <w:ilvl w:val="0"/>
-          <w:numId w:val="32"/>
+          <w:numId w:val="33"/>
         </w:numPr>
         <w:pBdr>
           <w:top w:color="000000" w:space="0" w:sz="0" w:val="none"/>
@@ -13652,7 +13582,7 @@
       <w:pPr>
         <w:numPr>
           <w:ilvl w:val="0"/>
-          <w:numId w:val="32"/>
+          <w:numId w:val="33"/>
         </w:numPr>
         <w:pBdr>
           <w:top w:color="000000" w:space="0" w:sz="0" w:val="none"/>
@@ -13687,7 +13617,7 @@
       <w:pPr>
         <w:numPr>
           <w:ilvl w:val="0"/>
-          <w:numId w:val="32"/>
+          <w:numId w:val="33"/>
         </w:numPr>
         <w:pBdr>
           <w:top w:color="000000" w:space="0" w:sz="0" w:val="none"/>
@@ -14019,7 +13949,7 @@
       <w:pPr>
         <w:numPr>
           <w:ilvl w:val="0"/>
-          <w:numId w:val="25"/>
+          <w:numId w:val="26"/>
         </w:numPr>
         <w:pBdr>
           <w:top w:color="000000" w:space="0" w:sz="0" w:val="none"/>
@@ -14061,7 +13991,7 @@
       <w:pPr>
         <w:numPr>
           <w:ilvl w:val="0"/>
-          <w:numId w:val="25"/>
+          <w:numId w:val="26"/>
         </w:numPr>
         <w:pBdr>
           <w:top w:color="000000" w:space="0" w:sz="0" w:val="none"/>
@@ -14103,7 +14033,7 @@
       <w:pPr>
         <w:numPr>
           <w:ilvl w:val="0"/>
-          <w:numId w:val="25"/>
+          <w:numId w:val="26"/>
         </w:numPr>
         <w:pBdr>
           <w:top w:color="000000" w:space="0" w:sz="0" w:val="none"/>
@@ -14145,7 +14075,7 @@
       <w:pPr>
         <w:numPr>
           <w:ilvl w:val="0"/>
-          <w:numId w:val="25"/>
+          <w:numId w:val="26"/>
         </w:numPr>
         <w:pBdr>
           <w:top w:color="000000" w:space="0" w:sz="0" w:val="none"/>
@@ -14187,7 +14117,7 @@
       <w:pPr>
         <w:numPr>
           <w:ilvl w:val="0"/>
-          <w:numId w:val="25"/>
+          <w:numId w:val="26"/>
         </w:numPr>
         <w:pBdr>
           <w:top w:color="000000" w:space="0" w:sz="0" w:val="none"/>
@@ -14407,6 +14337,845 @@
           <w:rtl w:val="0"/>
         </w:rPr>
         <w:t xml:space="preserve">2014 - 2020 - ANZ Essentials:</w:t>
+      </w:r>
+    </w:p>
+    <w:p>
+      <w:pPr>
+        <w:pBdr>
+          <w:top w:color="000000" w:space="0" w:sz="0" w:val="none"/>
+          <w:bottom w:color="000000" w:space="0" w:sz="0" w:val="none"/>
+          <w:between w:color="000000" w:space="0" w:sz="0" w:val="none"/>
+        </w:pBdr>
+        <w:shd w:fill="ffffff" w:val="clear"/>
+        <w:spacing w:line="240" w:lineRule="auto"/>
+        <w:rPr>
+          <w:b w:val="1"/>
+          <w:color w:val="4a86e8"/>
+          <w:sz w:val="20"/>
+          <w:szCs w:val="20"/>
+        </w:rPr>
+      </w:pPr>
+      <w:r>
+        <w:rPr>
+          <w:rtl w:val="0"/>
+        </w:rPr>
+      </w:r>
+    </w:p>
+    <w:p>
+      <w:pPr>
+        <w:numPr>
+          <w:ilvl w:val="0"/>
+          <w:numId w:val="28"/>
+        </w:numPr>
+        <w:pBdr>
+          <w:top w:color="000000" w:space="0" w:sz="0" w:val="none"/>
+          <w:bottom w:color="000000" w:space="0" w:sz="0" w:val="none"/>
+          <w:between w:color="000000" w:space="0" w:sz="0" w:val="none"/>
+        </w:pBdr>
+        <w:shd w:fill="ffffff" w:val="clear"/>
+        <w:spacing w:line="240" w:lineRule="auto"/>
+        <w:ind w:left="720" w:hanging="360"/>
+        <w:rPr>
+          <w:sz w:val="20"/>
+          <w:szCs w:val="20"/>
+        </w:rPr>
+      </w:pPr>
+      <w:r>
+        <w:rPr>
+          <w:b w:val="1"/>
+          <w:sz w:val="20"/>
+          <w:szCs w:val="20"/>
+          <w:rtl w:val="0"/>
+        </w:rPr>
+        <w:t xml:space="preserve">2020:</w:t>
+      </w:r>
+      <w:r>
+        <w:rPr>
+          <w:sz w:val="20"/>
+          <w:szCs w:val="20"/>
+          <w:rtl w:val="0"/>
+        </w:rPr>
+        <w:t xml:space="preserve"> Security Essentials - Financial Crime Essentials, AML/CTF &amp; Sanctions Awareness</w:t>
+      </w:r>
+      <w:r>
+        <w:rPr>
+          <w:rtl w:val="0"/>
+        </w:rPr>
+      </w:r>
+    </w:p>
+    <w:p>
+      <w:pPr>
+        <w:numPr>
+          <w:ilvl w:val="0"/>
+          <w:numId w:val="28"/>
+        </w:numPr>
+        <w:pBdr>
+          <w:top w:color="000000" w:space="0" w:sz="0" w:val="none"/>
+          <w:bottom w:color="000000" w:space="0" w:sz="0" w:val="none"/>
+          <w:between w:color="000000" w:space="0" w:sz="0" w:val="none"/>
+        </w:pBdr>
+        <w:shd w:fill="ffffff" w:val="clear"/>
+        <w:spacing w:line="240" w:lineRule="auto"/>
+        <w:ind w:left="720" w:hanging="360"/>
+        <w:rPr>
+          <w:sz w:val="20"/>
+          <w:szCs w:val="20"/>
+        </w:rPr>
+      </w:pPr>
+      <w:r>
+        <w:rPr>
+          <w:b w:val="1"/>
+          <w:sz w:val="20"/>
+          <w:szCs w:val="20"/>
+          <w:rtl w:val="0"/>
+        </w:rPr>
+        <w:t xml:space="preserve">2020:</w:t>
+      </w:r>
+      <w:r>
+        <w:rPr>
+          <w:sz w:val="20"/>
+          <w:szCs w:val="20"/>
+          <w:rtl w:val="0"/>
+        </w:rPr>
+        <w:t xml:space="preserve"> Technology Operational Excellence</w:t>
+      </w:r>
+      <w:r>
+        <w:rPr>
+          <w:rtl w:val="0"/>
+        </w:rPr>
+      </w:r>
+    </w:p>
+    <w:p>
+      <w:pPr>
+        <w:numPr>
+          <w:ilvl w:val="0"/>
+          <w:numId w:val="28"/>
+        </w:numPr>
+        <w:pBdr>
+          <w:top w:color="000000" w:space="0" w:sz="0" w:val="none"/>
+          <w:bottom w:color="000000" w:space="0" w:sz="0" w:val="none"/>
+          <w:between w:color="000000" w:space="0" w:sz="0" w:val="none"/>
+        </w:pBdr>
+        <w:shd w:fill="ffffff" w:val="clear"/>
+        <w:spacing w:line="240" w:lineRule="auto"/>
+        <w:ind w:left="720" w:hanging="360"/>
+        <w:rPr>
+          <w:sz w:val="20"/>
+          <w:szCs w:val="20"/>
+        </w:rPr>
+      </w:pPr>
+      <w:r>
+        <w:rPr>
+          <w:b w:val="1"/>
+          <w:sz w:val="20"/>
+          <w:szCs w:val="20"/>
+          <w:rtl w:val="0"/>
+        </w:rPr>
+        <w:t xml:space="preserve">2019:</w:t>
+      </w:r>
+      <w:r>
+        <w:rPr>
+          <w:sz w:val="20"/>
+          <w:szCs w:val="20"/>
+          <w:rtl w:val="0"/>
+        </w:rPr>
+        <w:t xml:space="preserve"> Equal Opportunity, Emergency Preparedness</w:t>
+      </w:r>
+      <w:r>
+        <w:rPr>
+          <w:rtl w:val="0"/>
+        </w:rPr>
+      </w:r>
+    </w:p>
+    <w:p>
+      <w:pPr>
+        <w:numPr>
+          <w:ilvl w:val="0"/>
+          <w:numId w:val="28"/>
+        </w:numPr>
+        <w:pBdr>
+          <w:top w:color="000000" w:space="0" w:sz="0" w:val="none"/>
+          <w:bottom w:color="000000" w:space="0" w:sz="0" w:val="none"/>
+          <w:between w:color="000000" w:space="0" w:sz="0" w:val="none"/>
+        </w:pBdr>
+        <w:shd w:fill="ffffff" w:val="clear"/>
+        <w:spacing w:line="240" w:lineRule="auto"/>
+        <w:ind w:left="720" w:hanging="360"/>
+        <w:rPr>
+          <w:sz w:val="20"/>
+          <w:szCs w:val="20"/>
+        </w:rPr>
+      </w:pPr>
+      <w:r>
+        <w:rPr>
+          <w:b w:val="1"/>
+          <w:sz w:val="20"/>
+          <w:szCs w:val="20"/>
+          <w:rtl w:val="0"/>
+        </w:rPr>
+        <w:t xml:space="preserve">2016:</w:t>
+      </w:r>
+      <w:r>
+        <w:rPr>
+          <w:sz w:val="20"/>
+          <w:szCs w:val="20"/>
+          <w:rtl w:val="0"/>
+        </w:rPr>
+        <w:t xml:space="preserve"> Financial Adviser Legislation, Business Continuity Planning Awareness, Operational Risk Professionals</w:t>
+      </w:r>
+      <w:r>
+        <w:rPr>
+          <w:rtl w:val="0"/>
+        </w:rPr>
+      </w:r>
+    </w:p>
+    <w:p>
+      <w:pPr>
+        <w:numPr>
+          <w:ilvl w:val="0"/>
+          <w:numId w:val="28"/>
+        </w:numPr>
+        <w:pBdr>
+          <w:top w:color="000000" w:space="0" w:sz="0" w:val="none"/>
+          <w:bottom w:color="000000" w:space="0" w:sz="0" w:val="none"/>
+          <w:between w:color="000000" w:space="0" w:sz="0" w:val="none"/>
+        </w:pBdr>
+        <w:shd w:fill="ffffff" w:val="clear"/>
+        <w:spacing w:line="240" w:lineRule="auto"/>
+        <w:ind w:left="720" w:hanging="360"/>
+        <w:rPr>
+          <w:sz w:val="20"/>
+          <w:szCs w:val="20"/>
+        </w:rPr>
+      </w:pPr>
+      <w:r>
+        <w:rPr>
+          <w:b w:val="1"/>
+          <w:sz w:val="20"/>
+          <w:szCs w:val="20"/>
+          <w:rtl w:val="0"/>
+        </w:rPr>
+        <w:t xml:space="preserve">2015:</w:t>
+      </w:r>
+      <w:r>
+        <w:rPr>
+          <w:sz w:val="20"/>
+          <w:szCs w:val="20"/>
+          <w:rtl w:val="0"/>
+        </w:rPr>
+        <w:t xml:space="preserve"> Compliance Essentials, Operational Risk Essentials, AML/CTF &amp; Sanctions Awareness</w:t>
+      </w:r>
+      <w:r>
+        <w:rPr>
+          <w:rtl w:val="0"/>
+        </w:rPr>
+      </w:r>
+    </w:p>
+    <w:p>
+      <w:pPr>
+        <w:numPr>
+          <w:ilvl w:val="0"/>
+          <w:numId w:val="28"/>
+        </w:numPr>
+        <w:pBdr>
+          <w:top w:color="000000" w:space="0" w:sz="0" w:val="none"/>
+          <w:bottom w:color="000000" w:space="0" w:sz="0" w:val="none"/>
+          <w:between w:color="000000" w:space="0" w:sz="0" w:val="none"/>
+        </w:pBdr>
+        <w:shd w:fill="ffffff" w:val="clear"/>
+        <w:spacing w:line="240" w:lineRule="auto"/>
+        <w:ind w:left="720" w:hanging="360"/>
+        <w:rPr>
+          <w:sz w:val="20"/>
+          <w:szCs w:val="20"/>
+        </w:rPr>
+      </w:pPr>
+      <w:r>
+        <w:rPr>
+          <w:b w:val="1"/>
+          <w:sz w:val="20"/>
+          <w:szCs w:val="20"/>
+          <w:rtl w:val="0"/>
+        </w:rPr>
+        <w:t xml:space="preserve">2014:</w:t>
+      </w:r>
+      <w:r>
+        <w:rPr>
+          <w:sz w:val="20"/>
+          <w:szCs w:val="20"/>
+          <w:rtl w:val="0"/>
+        </w:rPr>
+        <w:t xml:space="preserve"> Preventing Fraud, Bribery &amp; Corruption, Fair Trading Act, Equal Opportunity</w:t>
+      </w:r>
+      <w:r>
+        <w:rPr>
+          <w:rtl w:val="0"/>
+        </w:rPr>
+      </w:r>
+    </w:p>
+    <w:p>
+      <w:pPr>
+        <w:pBdr>
+          <w:top w:color="000000" w:space="0" w:sz="0" w:val="none"/>
+          <w:bottom w:color="000000" w:space="0" w:sz="0" w:val="none"/>
+          <w:between w:color="000000" w:space="0" w:sz="0" w:val="none"/>
+        </w:pBdr>
+        <w:shd w:fill="ffffff" w:val="clear"/>
+        <w:spacing w:line="240" w:lineRule="auto"/>
+        <w:jc w:val="center"/>
+        <w:rPr>
+          <w:b w:val="1"/>
+          <w:color w:val="dedede"/>
+          <w:sz w:val="20"/>
+          <w:szCs w:val="20"/>
+        </w:rPr>
+      </w:pPr>
+      <w:r>
+        <w:rPr>
+          <w:rtl w:val="0"/>
+        </w:rPr>
+      </w:r>
+    </w:p>
+    <w:p>
+      <w:pPr>
+        <w:pBdr>
+          <w:top w:color="000000" w:space="0" w:sz="0" w:val="none"/>
+          <w:bottom w:color="000000" w:space="0" w:sz="0" w:val="none"/>
+          <w:between w:color="000000" w:space="0" w:sz="0" w:val="none"/>
+        </w:pBdr>
+        <w:jc w:val="center"/>
+        <w:rPr>
+          <w:b w:val="1"/>
+          <w:color w:val="d9d9d9"/>
+          <w:sz w:val="11"/>
+          <w:szCs w:val="11"/>
+        </w:rPr>
+      </w:pPr>
+      <w:r>
+        <w:rPr>
+          <w:rtl w:val="0"/>
+        </w:rPr>
+      </w:r>
+    </w:p>
+    <w:p>
+      <w:pPr>
+        <w:pBdr>
+          <w:top w:color="000000" w:space="0" w:sz="0" w:val="none"/>
+          <w:bottom w:color="000000" w:space="0" w:sz="0" w:val="none"/>
+          <w:between w:color="000000" w:space="0" w:sz="0" w:val="none"/>
+        </w:pBdr>
+        <w:jc w:val="center"/>
+        <w:rPr>
+          <w:b w:val="1"/>
+          <w:color w:val="d9d9d9"/>
+          <w:sz w:val="11"/>
+          <w:szCs w:val="11"/>
+        </w:rPr>
+      </w:pPr>
+      <w:r>
+        <w:pict>
+          <v:rect style="width:0.0pt;height:1.5pt" o:hr="t" o:hrstd="t" o:hralign="center" fillcolor="#A0A0A0" stroked="f"/>
+        </w:pict>
+      </w:r>
+      <w:r>
+        <w:rPr>
+          <w:rtl w:val="0"/>
+        </w:rPr>
+      </w:r>
+    </w:p>
+    <w:p>
+      <w:pPr>
+        <w:pBdr>
+          <w:top w:color="000000" w:space="0" w:sz="0" w:val="none"/>
+          <w:bottom w:color="000000" w:space="0" w:sz="0" w:val="none"/>
+          <w:between w:color="000000" w:space="0" w:sz="0" w:val="none"/>
+        </w:pBdr>
+        <w:jc w:val="center"/>
+        <w:rPr>
+          <w:b w:val="1"/>
+          <w:color w:val="d9d9d9"/>
+          <w:sz w:val="11"/>
+          <w:szCs w:val="11"/>
+        </w:rPr>
+      </w:pPr>
+      <w:r>
+        <w:rPr>
+          <w:rtl w:val="0"/>
+        </w:rPr>
+      </w:r>
+    </w:p>
+    <w:p>
+      <w:pPr>
+        <w:pBdr>
+          <w:top w:color="000000" w:space="0" w:sz="0" w:val="none"/>
+          <w:bottom w:color="000000" w:space="0" w:sz="0" w:val="none"/>
+          <w:between w:color="000000" w:space="0" w:sz="0" w:val="none"/>
+        </w:pBdr>
+        <w:shd w:fill="ffffff" w:val="clear"/>
+        <w:spacing w:line="240" w:lineRule="auto"/>
+        <w:jc w:val="left"/>
+        <w:rPr>
+          <w:b w:val="1"/>
+          <w:color w:val="dedede"/>
+          <w:sz w:val="20"/>
+          <w:szCs w:val="20"/>
+        </w:rPr>
+      </w:pPr>
+      <w:r>
+        <w:rPr>
+          <w:rtl w:val="0"/>
+        </w:rPr>
+      </w:r>
+    </w:p>
+    <w:p>
+      <w:pPr>
+        <w:pBdr>
+          <w:top w:color="000000" w:space="0" w:sz="0" w:val="none"/>
+          <w:bottom w:color="000000" w:space="0" w:sz="0" w:val="none"/>
+          <w:between w:color="000000" w:space="0" w:sz="0" w:val="none"/>
+        </w:pBdr>
+        <w:shd w:fill="ffffff" w:val="clear"/>
+        <w:spacing w:line="240" w:lineRule="auto"/>
+        <w:rPr>
+          <w:b w:val="1"/>
+          <w:color w:val="4a86e8"/>
+          <w:sz w:val="20"/>
+          <w:szCs w:val="20"/>
+        </w:rPr>
+      </w:pPr>
+      <w:r>
+        <w:rPr>
+          <w:b w:val="1"/>
+          <w:color w:val="4a86e8"/>
+          <w:sz w:val="20"/>
+          <w:szCs w:val="20"/>
+          <w:rtl w:val="0"/>
+        </w:rPr>
+        <w:t xml:space="preserve">2014 - Scrum.org: </w:t>
+      </w:r>
+    </w:p>
+    <w:p>
+      <w:pPr>
+        <w:pBdr>
+          <w:top w:color="000000" w:space="0" w:sz="0" w:val="none"/>
+          <w:bottom w:color="000000" w:space="0" w:sz="0" w:val="none"/>
+          <w:between w:color="000000" w:space="0" w:sz="0" w:val="none"/>
+        </w:pBdr>
+        <w:shd w:fill="ffffff" w:val="clear"/>
+        <w:spacing w:line="240" w:lineRule="auto"/>
+        <w:rPr>
+          <w:b w:val="1"/>
+          <w:color w:val="4a86e8"/>
+          <w:sz w:val="20"/>
+          <w:szCs w:val="20"/>
+        </w:rPr>
+      </w:pPr>
+      <w:r>
+        <w:rPr>
+          <w:rtl w:val="0"/>
+        </w:rPr>
+      </w:r>
+    </w:p>
+    <w:p>
+      <w:pPr>
+        <w:numPr>
+          <w:ilvl w:val="0"/>
+          <w:numId w:val="3"/>
+        </w:numPr>
+        <w:pBdr>
+          <w:top w:color="000000" w:space="0" w:sz="0" w:val="none"/>
+          <w:bottom w:color="000000" w:space="0" w:sz="0" w:val="none"/>
+          <w:between w:color="000000" w:space="0" w:sz="0" w:val="none"/>
+        </w:pBdr>
+        <w:shd w:fill="ffffff" w:val="clear"/>
+        <w:spacing w:line="240" w:lineRule="auto"/>
+        <w:ind w:left="720" w:hanging="360"/>
+        <w:rPr>
+          <w:sz w:val="20"/>
+          <w:szCs w:val="20"/>
+        </w:rPr>
+      </w:pPr>
+      <w:r>
+        <w:rPr>
+          <w:b w:val="1"/>
+          <w:sz w:val="20"/>
+          <w:szCs w:val="20"/>
+          <w:rtl w:val="0"/>
+        </w:rPr>
+        <w:t xml:space="preserve">2014: </w:t>
+      </w:r>
+      <w:r>
+        <w:rPr>
+          <w:sz w:val="20"/>
+          <w:szCs w:val="20"/>
+          <w:rtl w:val="0"/>
+        </w:rPr>
+        <w:t xml:space="preserve">Professional Scrum Foundations - PSF</w:t>
+      </w:r>
+      <w:r>
+        <w:rPr>
+          <w:rtl w:val="0"/>
+        </w:rPr>
+      </w:r>
+    </w:p>
+    <w:p>
+      <w:pPr>
+        <w:numPr>
+          <w:ilvl w:val="0"/>
+          <w:numId w:val="11"/>
+        </w:numPr>
+        <w:pBdr>
+          <w:top w:color="000000" w:space="0" w:sz="0" w:val="none"/>
+          <w:bottom w:color="000000" w:space="0" w:sz="0" w:val="none"/>
+          <w:between w:color="000000" w:space="0" w:sz="0" w:val="none"/>
+        </w:pBdr>
+        <w:shd w:fill="ffffff" w:val="clear"/>
+        <w:spacing w:line="240" w:lineRule="auto"/>
+        <w:ind w:left="1440" w:hanging="360"/>
+        <w:rPr/>
+      </w:pPr>
+      <w:r>
+        <w:rPr>
+          <w:rtl w:val="0"/>
+        </w:rPr>
+      </w:r>
+    </w:p>
+    <w:p>
+      <w:pPr>
+        <w:pBdr>
+          <w:top w:color="000000" w:space="0" w:sz="0" w:val="none"/>
+          <w:bottom w:color="000000" w:space="0" w:sz="0" w:val="none"/>
+          <w:between w:color="000000" w:space="0" w:sz="0" w:val="none"/>
+        </w:pBdr>
+        <w:jc w:val="center"/>
+        <w:rPr>
+          <w:b w:val="1"/>
+          <w:color w:val="d9d9d9"/>
+          <w:sz w:val="11"/>
+          <w:szCs w:val="11"/>
+        </w:rPr>
+      </w:pPr>
+      <w:r>
+        <w:rPr>
+          <w:rtl w:val="0"/>
+        </w:rPr>
+      </w:r>
+    </w:p>
+    <w:p>
+      <w:pPr>
+        <w:pBdr>
+          <w:top w:color="000000" w:space="0" w:sz="0" w:val="none"/>
+          <w:bottom w:color="000000" w:space="0" w:sz="0" w:val="none"/>
+          <w:between w:color="000000" w:space="0" w:sz="0" w:val="none"/>
+        </w:pBdr>
+        <w:jc w:val="center"/>
+        <w:rPr>
+          <w:b w:val="1"/>
+          <w:color w:val="d9d9d9"/>
+          <w:sz w:val="11"/>
+          <w:szCs w:val="11"/>
+        </w:rPr>
+      </w:pPr>
+      <w:r>
+        <w:pict>
+          <v:rect style="width:0.0pt;height:1.5pt" o:hr="t" o:hrstd="t" o:hralign="center" fillcolor="#A0A0A0" stroked="f"/>
+        </w:pict>
+      </w:r>
+      <w:r>
+        <w:rPr>
+          <w:rtl w:val="0"/>
+        </w:rPr>
+      </w:r>
+    </w:p>
+    <w:p>
+      <w:pPr>
+        <w:pBdr>
+          <w:top w:color="000000" w:space="0" w:sz="0" w:val="none"/>
+          <w:bottom w:color="000000" w:space="0" w:sz="0" w:val="none"/>
+          <w:between w:color="000000" w:space="0" w:sz="0" w:val="none"/>
+        </w:pBdr>
+        <w:jc w:val="center"/>
+        <w:rPr>
+          <w:b w:val="1"/>
+          <w:color w:val="d9d9d9"/>
+          <w:sz w:val="11"/>
+          <w:szCs w:val="11"/>
+        </w:rPr>
+      </w:pPr>
+      <w:r>
+        <w:rPr>
+          <w:rtl w:val="0"/>
+        </w:rPr>
+      </w:r>
+    </w:p>
+    <w:p>
+      <w:pPr>
+        <w:pBdr>
+          <w:top w:color="000000" w:space="0" w:sz="0" w:val="none"/>
+          <w:bottom w:color="000000" w:space="0" w:sz="0" w:val="none"/>
+          <w:between w:color="000000" w:space="0" w:sz="0" w:val="none"/>
+        </w:pBdr>
+        <w:jc w:val="left"/>
+        <w:rPr>
+          <w:b w:val="1"/>
+          <w:color w:val="4a86e8"/>
+          <w:sz w:val="20"/>
+          <w:szCs w:val="20"/>
+        </w:rPr>
+      </w:pPr>
+      <w:r>
+        <w:rPr>
+          <w:rtl w:val="0"/>
+        </w:rPr>
+      </w:r>
+    </w:p>
+    <w:p>
+      <w:pPr>
+        <w:pBdr>
+          <w:top w:color="000000" w:space="0" w:sz="0" w:val="none"/>
+          <w:bottom w:color="000000" w:space="0" w:sz="0" w:val="none"/>
+          <w:between w:color="000000" w:space="0" w:sz="0" w:val="none"/>
+        </w:pBdr>
+        <w:jc w:val="left"/>
+        <w:rPr>
+          <w:b w:val="1"/>
+          <w:color w:val="4a86e8"/>
+          <w:sz w:val="20"/>
+          <w:szCs w:val="20"/>
+        </w:rPr>
+      </w:pPr>
+      <w:r>
+        <w:rPr>
+          <w:b w:val="1"/>
+          <w:color w:val="4a86e8"/>
+          <w:sz w:val="20"/>
+          <w:szCs w:val="20"/>
+          <w:rtl w:val="0"/>
+        </w:rPr>
+        <w:t xml:space="preserve">2014 - Curiosity Campus:</w:t>
+      </w:r>
+    </w:p>
+    <w:p>
+      <w:pPr>
+        <w:pBdr>
+          <w:top w:color="000000" w:space="0" w:sz="0" w:val="none"/>
+          <w:bottom w:color="000000" w:space="0" w:sz="0" w:val="none"/>
+          <w:between w:color="000000" w:space="0" w:sz="0" w:val="none"/>
+        </w:pBdr>
+        <w:jc w:val="left"/>
+        <w:rPr>
+          <w:b w:val="1"/>
+          <w:color w:val="4a86e8"/>
+          <w:sz w:val="20"/>
+          <w:szCs w:val="20"/>
+        </w:rPr>
+      </w:pPr>
+      <w:r>
+        <w:rPr>
+          <w:rtl w:val="0"/>
+        </w:rPr>
+      </w:r>
+    </w:p>
+    <w:p>
+      <w:pPr>
+        <w:numPr>
+          <w:ilvl w:val="0"/>
+          <w:numId w:val="20"/>
+        </w:numPr>
+        <w:pBdr>
+          <w:top w:color="000000" w:space="0" w:sz="0" w:val="none"/>
+          <w:bottom w:color="000000" w:space="0" w:sz="0" w:val="none"/>
+          <w:between w:color="000000" w:space="0" w:sz="0" w:val="none"/>
+        </w:pBdr>
+        <w:ind w:left="720" w:hanging="360"/>
+        <w:jc w:val="left"/>
+        <w:rPr>
+          <w:sz w:val="20"/>
+          <w:szCs w:val="20"/>
+        </w:rPr>
+      </w:pPr>
+      <w:r>
+        <w:rPr>
+          <w:b w:val="1"/>
+          <w:sz w:val="20"/>
+          <w:szCs w:val="20"/>
+          <w:rtl w:val="0"/>
+        </w:rPr>
+        <w:t xml:space="preserve">2014</w:t>
+      </w:r>
+      <w:r>
+        <w:rPr>
+          <w:b w:val="1"/>
+          <w:i w:val="1"/>
+          <w:sz w:val="20"/>
+          <w:szCs w:val="20"/>
+          <w:rtl w:val="0"/>
+        </w:rPr>
+        <w:t xml:space="preserve">:</w:t>
+      </w:r>
+      <w:r>
+        <w:rPr>
+          <w:i w:val="1"/>
+          <w:sz w:val="20"/>
+          <w:szCs w:val="20"/>
+          <w:rtl w:val="0"/>
+        </w:rPr>
+        <w:t xml:space="preserve"> </w:t>
+      </w:r>
+      <w:r>
+        <w:rPr>
+          <w:sz w:val="20"/>
+          <w:szCs w:val="20"/>
+          <w:rtl w:val="0"/>
+        </w:rPr>
+        <w:t xml:space="preserve">Ruby on Rails fundamentals</w:t>
+      </w:r>
+      <w:r>
+        <w:rPr>
+          <w:rtl w:val="0"/>
+        </w:rPr>
+      </w:r>
+    </w:p>
+    <w:p>
+      <w:pPr>
+        <w:numPr>
+          <w:ilvl w:val="0"/>
+          <w:numId w:val="15"/>
+        </w:numPr>
+        <w:pBdr>
+          <w:top w:color="000000" w:space="0" w:sz="0" w:val="none"/>
+          <w:bottom w:color="000000" w:space="0" w:sz="0" w:val="none"/>
+          <w:between w:color="000000" w:space="0" w:sz="0" w:val="none"/>
+        </w:pBdr>
+        <w:shd w:fill="ffffff" w:val="clear"/>
+        <w:spacing w:line="240" w:lineRule="auto"/>
+        <w:ind w:left="1440" w:hanging="360"/>
+        <w:rPr>
+          <w:i w:val="1"/>
+        </w:rPr>
+      </w:pPr>
+      <w:r>
+        <w:rPr>
+          <w:rtl w:val="0"/>
+        </w:rPr>
+      </w:r>
+    </w:p>
+    <w:p>
+      <w:pPr>
+        <w:pBdr>
+          <w:top w:color="000000" w:space="0" w:sz="0" w:val="none"/>
+          <w:bottom w:color="000000" w:space="0" w:sz="0" w:val="none"/>
+          <w:between w:color="000000" w:space="0" w:sz="0" w:val="none"/>
+        </w:pBdr>
+        <w:jc w:val="center"/>
+        <w:rPr>
+          <w:b w:val="1"/>
+          <w:color w:val="d9d9d9"/>
+          <w:sz w:val="11"/>
+          <w:szCs w:val="11"/>
+        </w:rPr>
+      </w:pPr>
+      <w:r>
+        <w:rPr>
+          <w:rtl w:val="0"/>
+        </w:rPr>
+      </w:r>
+    </w:p>
+    <w:p>
+      <w:pPr>
+        <w:pBdr>
+          <w:top w:color="000000" w:space="0" w:sz="0" w:val="none"/>
+          <w:bottom w:color="000000" w:space="0" w:sz="0" w:val="none"/>
+          <w:between w:color="000000" w:space="0" w:sz="0" w:val="none"/>
+        </w:pBdr>
+        <w:jc w:val="center"/>
+        <w:rPr>
+          <w:b w:val="1"/>
+          <w:color w:val="d9d9d9"/>
+          <w:sz w:val="11"/>
+          <w:szCs w:val="11"/>
+        </w:rPr>
+      </w:pPr>
+      <w:r>
+        <w:pict>
+          <v:rect style="width:0.0pt;height:1.5pt" o:hr="t" o:hrstd="t" o:hralign="center" fillcolor="#A0A0A0" stroked="f"/>
+        </w:pict>
+      </w:r>
+      <w:r>
+        <w:rPr>
+          <w:rtl w:val="0"/>
+        </w:rPr>
+      </w:r>
+    </w:p>
+    <w:p>
+      <w:pPr>
+        <w:pBdr>
+          <w:top w:color="000000" w:space="0" w:sz="0" w:val="none"/>
+          <w:bottom w:color="000000" w:space="0" w:sz="0" w:val="none"/>
+          <w:between w:color="000000" w:space="0" w:sz="0" w:val="none"/>
+        </w:pBdr>
+        <w:jc w:val="center"/>
+        <w:rPr>
+          <w:b w:val="1"/>
+          <w:color w:val="d9d9d9"/>
+          <w:sz w:val="11"/>
+          <w:szCs w:val="11"/>
+        </w:rPr>
+      </w:pPr>
+      <w:r>
+        <w:rPr>
+          <w:rtl w:val="0"/>
+        </w:rPr>
+      </w:r>
+    </w:p>
+    <w:p>
+      <w:pPr>
+        <w:pBdr>
+          <w:top w:color="000000" w:space="0" w:sz="0" w:val="none"/>
+          <w:bottom w:color="000000" w:space="0" w:sz="0" w:val="none"/>
+          <w:between w:color="000000" w:space="0" w:sz="0" w:val="none"/>
+        </w:pBdr>
+        <w:shd w:fill="ffffff" w:val="clear"/>
+        <w:spacing w:line="240" w:lineRule="auto"/>
+        <w:jc w:val="center"/>
+        <w:rPr>
+          <w:b w:val="1"/>
+          <w:color w:val="dedede"/>
+          <w:sz w:val="20"/>
+          <w:szCs w:val="20"/>
+        </w:rPr>
+      </w:pPr>
+      <w:r>
+        <w:rPr>
+          <w:rtl w:val="0"/>
+        </w:rPr>
+      </w:r>
+    </w:p>
+    <w:p>
+      <w:pPr>
+        <w:pBdr>
+          <w:top w:color="000000" w:space="0" w:sz="0" w:val="none"/>
+          <w:bottom w:color="000000" w:space="0" w:sz="0" w:val="none"/>
+          <w:between w:color="000000" w:space="0" w:sz="0" w:val="none"/>
+        </w:pBdr>
+        <w:shd w:fill="ffffff" w:val="clear"/>
+        <w:spacing w:line="240" w:lineRule="auto"/>
+        <w:rPr>
+          <w:b w:val="1"/>
+          <w:color w:val="4a86e8"/>
+          <w:sz w:val="20"/>
+          <w:szCs w:val="20"/>
+        </w:rPr>
+      </w:pPr>
+      <w:r>
+        <w:rPr>
+          <w:b w:val="1"/>
+          <w:color w:val="4a86e8"/>
+          <w:sz w:val="20"/>
+          <w:szCs w:val="20"/>
+          <w:rtl w:val="0"/>
+        </w:rPr>
+        <w:t xml:space="preserve">2000 - 2001 - Lambert Systems:</w:t>
       </w:r>
     </w:p>
     <w:p>
@@ -14457,15 +15226,15 @@
           <w:szCs w:val="20"/>
           <w:rtl w:val="0"/>
         </w:rPr>
-        <w:t xml:space="preserve">2020:</w:t>
-      </w:r>
-      <w:r>
-        <w:rPr>
-          <w:sz w:val="20"/>
-          <w:szCs w:val="20"/>
-          <w:rtl w:val="0"/>
-        </w:rPr>
-        <w:t xml:space="preserve"> Security Essentials - Financial Crime Essentials, AML/CTF &amp; Sanctions Awareness</w:t>
+        <w:t xml:space="preserve">2001:</w:t>
+      </w:r>
+      <w:r>
+        <w:rPr>
+          <w:sz w:val="20"/>
+          <w:szCs w:val="20"/>
+          <w:rtl w:val="0"/>
+        </w:rPr>
+        <w:t xml:space="preserve"> MCSE - Microsoft Certified Systems Engineer</w:t>
       </w:r>
       <w:r>
         <w:rPr>
@@ -14478,845 +15247,6 @@
         <w:numPr>
           <w:ilvl w:val="0"/>
           <w:numId w:val="27"/>
-        </w:numPr>
-        <w:pBdr>
-          <w:top w:color="000000" w:space="0" w:sz="0" w:val="none"/>
-          <w:bottom w:color="000000" w:space="0" w:sz="0" w:val="none"/>
-          <w:between w:color="000000" w:space="0" w:sz="0" w:val="none"/>
-        </w:pBdr>
-        <w:shd w:fill="ffffff" w:val="clear"/>
-        <w:spacing w:line="240" w:lineRule="auto"/>
-        <w:ind w:left="720" w:hanging="360"/>
-        <w:rPr>
-          <w:sz w:val="20"/>
-          <w:szCs w:val="20"/>
-        </w:rPr>
-      </w:pPr>
-      <w:r>
-        <w:rPr>
-          <w:b w:val="1"/>
-          <w:sz w:val="20"/>
-          <w:szCs w:val="20"/>
-          <w:rtl w:val="0"/>
-        </w:rPr>
-        <w:t xml:space="preserve">2020:</w:t>
-      </w:r>
-      <w:r>
-        <w:rPr>
-          <w:sz w:val="20"/>
-          <w:szCs w:val="20"/>
-          <w:rtl w:val="0"/>
-        </w:rPr>
-        <w:t xml:space="preserve"> Technology Operational Excellence</w:t>
-      </w:r>
-      <w:r>
-        <w:rPr>
-          <w:rtl w:val="0"/>
-        </w:rPr>
-      </w:r>
-    </w:p>
-    <w:p>
-      <w:pPr>
-        <w:numPr>
-          <w:ilvl w:val="0"/>
-          <w:numId w:val="27"/>
-        </w:numPr>
-        <w:pBdr>
-          <w:top w:color="000000" w:space="0" w:sz="0" w:val="none"/>
-          <w:bottom w:color="000000" w:space="0" w:sz="0" w:val="none"/>
-          <w:between w:color="000000" w:space="0" w:sz="0" w:val="none"/>
-        </w:pBdr>
-        <w:shd w:fill="ffffff" w:val="clear"/>
-        <w:spacing w:line="240" w:lineRule="auto"/>
-        <w:ind w:left="720" w:hanging="360"/>
-        <w:rPr>
-          <w:sz w:val="20"/>
-          <w:szCs w:val="20"/>
-        </w:rPr>
-      </w:pPr>
-      <w:r>
-        <w:rPr>
-          <w:b w:val="1"/>
-          <w:sz w:val="20"/>
-          <w:szCs w:val="20"/>
-          <w:rtl w:val="0"/>
-        </w:rPr>
-        <w:t xml:space="preserve">2019:</w:t>
-      </w:r>
-      <w:r>
-        <w:rPr>
-          <w:sz w:val="20"/>
-          <w:szCs w:val="20"/>
-          <w:rtl w:val="0"/>
-        </w:rPr>
-        <w:t xml:space="preserve"> Equal Opportunity, Emergency Preparedness</w:t>
-      </w:r>
-      <w:r>
-        <w:rPr>
-          <w:rtl w:val="0"/>
-        </w:rPr>
-      </w:r>
-    </w:p>
-    <w:p>
-      <w:pPr>
-        <w:numPr>
-          <w:ilvl w:val="0"/>
-          <w:numId w:val="27"/>
-        </w:numPr>
-        <w:pBdr>
-          <w:top w:color="000000" w:space="0" w:sz="0" w:val="none"/>
-          <w:bottom w:color="000000" w:space="0" w:sz="0" w:val="none"/>
-          <w:between w:color="000000" w:space="0" w:sz="0" w:val="none"/>
-        </w:pBdr>
-        <w:shd w:fill="ffffff" w:val="clear"/>
-        <w:spacing w:line="240" w:lineRule="auto"/>
-        <w:ind w:left="720" w:hanging="360"/>
-        <w:rPr>
-          <w:sz w:val="20"/>
-          <w:szCs w:val="20"/>
-        </w:rPr>
-      </w:pPr>
-      <w:r>
-        <w:rPr>
-          <w:b w:val="1"/>
-          <w:sz w:val="20"/>
-          <w:szCs w:val="20"/>
-          <w:rtl w:val="0"/>
-        </w:rPr>
-        <w:t xml:space="preserve">2016:</w:t>
-      </w:r>
-      <w:r>
-        <w:rPr>
-          <w:sz w:val="20"/>
-          <w:szCs w:val="20"/>
-          <w:rtl w:val="0"/>
-        </w:rPr>
-        <w:t xml:space="preserve"> Financial Adviser Legislation, Business Continuity Planning Awareness, Operational Risk Professionals</w:t>
-      </w:r>
-      <w:r>
-        <w:rPr>
-          <w:rtl w:val="0"/>
-        </w:rPr>
-      </w:r>
-    </w:p>
-    <w:p>
-      <w:pPr>
-        <w:numPr>
-          <w:ilvl w:val="0"/>
-          <w:numId w:val="27"/>
-        </w:numPr>
-        <w:pBdr>
-          <w:top w:color="000000" w:space="0" w:sz="0" w:val="none"/>
-          <w:bottom w:color="000000" w:space="0" w:sz="0" w:val="none"/>
-          <w:between w:color="000000" w:space="0" w:sz="0" w:val="none"/>
-        </w:pBdr>
-        <w:shd w:fill="ffffff" w:val="clear"/>
-        <w:spacing w:line="240" w:lineRule="auto"/>
-        <w:ind w:left="720" w:hanging="360"/>
-        <w:rPr>
-          <w:sz w:val="20"/>
-          <w:szCs w:val="20"/>
-        </w:rPr>
-      </w:pPr>
-      <w:r>
-        <w:rPr>
-          <w:b w:val="1"/>
-          <w:sz w:val="20"/>
-          <w:szCs w:val="20"/>
-          <w:rtl w:val="0"/>
-        </w:rPr>
-        <w:t xml:space="preserve">2015:</w:t>
-      </w:r>
-      <w:r>
-        <w:rPr>
-          <w:sz w:val="20"/>
-          <w:szCs w:val="20"/>
-          <w:rtl w:val="0"/>
-        </w:rPr>
-        <w:t xml:space="preserve"> Compliance Essentials, Operational Risk Essentials, AML/CTF &amp; Sanctions Awareness</w:t>
-      </w:r>
-      <w:r>
-        <w:rPr>
-          <w:rtl w:val="0"/>
-        </w:rPr>
-      </w:r>
-    </w:p>
-    <w:p>
-      <w:pPr>
-        <w:numPr>
-          <w:ilvl w:val="0"/>
-          <w:numId w:val="27"/>
-        </w:numPr>
-        <w:pBdr>
-          <w:top w:color="000000" w:space="0" w:sz="0" w:val="none"/>
-          <w:bottom w:color="000000" w:space="0" w:sz="0" w:val="none"/>
-          <w:between w:color="000000" w:space="0" w:sz="0" w:val="none"/>
-        </w:pBdr>
-        <w:shd w:fill="ffffff" w:val="clear"/>
-        <w:spacing w:line="240" w:lineRule="auto"/>
-        <w:ind w:left="720" w:hanging="360"/>
-        <w:rPr>
-          <w:sz w:val="20"/>
-          <w:szCs w:val="20"/>
-        </w:rPr>
-      </w:pPr>
-      <w:r>
-        <w:rPr>
-          <w:b w:val="1"/>
-          <w:sz w:val="20"/>
-          <w:szCs w:val="20"/>
-          <w:rtl w:val="0"/>
-        </w:rPr>
-        <w:t xml:space="preserve">2014:</w:t>
-      </w:r>
-      <w:r>
-        <w:rPr>
-          <w:sz w:val="20"/>
-          <w:szCs w:val="20"/>
-          <w:rtl w:val="0"/>
-        </w:rPr>
-        <w:t xml:space="preserve"> Preventing Fraud, Bribery &amp; Corruption, Fair Trading Act, Equal Opportunity</w:t>
-      </w:r>
-      <w:r>
-        <w:rPr>
-          <w:rtl w:val="0"/>
-        </w:rPr>
-      </w:r>
-    </w:p>
-    <w:p>
-      <w:pPr>
-        <w:pBdr>
-          <w:top w:color="000000" w:space="0" w:sz="0" w:val="none"/>
-          <w:bottom w:color="000000" w:space="0" w:sz="0" w:val="none"/>
-          <w:between w:color="000000" w:space="0" w:sz="0" w:val="none"/>
-        </w:pBdr>
-        <w:shd w:fill="ffffff" w:val="clear"/>
-        <w:spacing w:line="240" w:lineRule="auto"/>
-        <w:jc w:val="center"/>
-        <w:rPr>
-          <w:b w:val="1"/>
-          <w:color w:val="dedede"/>
-          <w:sz w:val="20"/>
-          <w:szCs w:val="20"/>
-        </w:rPr>
-      </w:pPr>
-      <w:r>
-        <w:rPr>
-          <w:rtl w:val="0"/>
-        </w:rPr>
-      </w:r>
-    </w:p>
-    <w:p>
-      <w:pPr>
-        <w:pBdr>
-          <w:top w:color="000000" w:space="0" w:sz="0" w:val="none"/>
-          <w:bottom w:color="000000" w:space="0" w:sz="0" w:val="none"/>
-          <w:between w:color="000000" w:space="0" w:sz="0" w:val="none"/>
-        </w:pBdr>
-        <w:jc w:val="center"/>
-        <w:rPr>
-          <w:b w:val="1"/>
-          <w:color w:val="d9d9d9"/>
-          <w:sz w:val="11"/>
-          <w:szCs w:val="11"/>
-        </w:rPr>
-      </w:pPr>
-      <w:r>
-        <w:rPr>
-          <w:rtl w:val="0"/>
-        </w:rPr>
-      </w:r>
-    </w:p>
-    <w:p>
-      <w:pPr>
-        <w:pBdr>
-          <w:top w:color="000000" w:space="0" w:sz="0" w:val="none"/>
-          <w:bottom w:color="000000" w:space="0" w:sz="0" w:val="none"/>
-          <w:between w:color="000000" w:space="0" w:sz="0" w:val="none"/>
-        </w:pBdr>
-        <w:jc w:val="center"/>
-        <w:rPr>
-          <w:b w:val="1"/>
-          <w:color w:val="d9d9d9"/>
-          <w:sz w:val="11"/>
-          <w:szCs w:val="11"/>
-        </w:rPr>
-      </w:pPr>
-      <w:r>
-        <w:pict>
-          <v:rect style="width:0.0pt;height:1.5pt" o:hr="t" o:hrstd="t" o:hralign="center" fillcolor="#A0A0A0" stroked="f"/>
-        </w:pict>
-      </w:r>
-      <w:r>
-        <w:rPr>
-          <w:rtl w:val="0"/>
-        </w:rPr>
-      </w:r>
-    </w:p>
-    <w:p>
-      <w:pPr>
-        <w:pBdr>
-          <w:top w:color="000000" w:space="0" w:sz="0" w:val="none"/>
-          <w:bottom w:color="000000" w:space="0" w:sz="0" w:val="none"/>
-          <w:between w:color="000000" w:space="0" w:sz="0" w:val="none"/>
-        </w:pBdr>
-        <w:jc w:val="center"/>
-        <w:rPr>
-          <w:b w:val="1"/>
-          <w:color w:val="d9d9d9"/>
-          <w:sz w:val="11"/>
-          <w:szCs w:val="11"/>
-        </w:rPr>
-      </w:pPr>
-      <w:r>
-        <w:rPr>
-          <w:rtl w:val="0"/>
-        </w:rPr>
-      </w:r>
-    </w:p>
-    <w:p>
-      <w:pPr>
-        <w:pBdr>
-          <w:top w:color="000000" w:space="0" w:sz="0" w:val="none"/>
-          <w:bottom w:color="000000" w:space="0" w:sz="0" w:val="none"/>
-          <w:between w:color="000000" w:space="0" w:sz="0" w:val="none"/>
-        </w:pBdr>
-        <w:shd w:fill="ffffff" w:val="clear"/>
-        <w:spacing w:line="240" w:lineRule="auto"/>
-        <w:jc w:val="left"/>
-        <w:rPr>
-          <w:b w:val="1"/>
-          <w:color w:val="dedede"/>
-          <w:sz w:val="20"/>
-          <w:szCs w:val="20"/>
-        </w:rPr>
-      </w:pPr>
-      <w:r>
-        <w:rPr>
-          <w:rtl w:val="0"/>
-        </w:rPr>
-      </w:r>
-    </w:p>
-    <w:p>
-      <w:pPr>
-        <w:pBdr>
-          <w:top w:color="000000" w:space="0" w:sz="0" w:val="none"/>
-          <w:bottom w:color="000000" w:space="0" w:sz="0" w:val="none"/>
-          <w:between w:color="000000" w:space="0" w:sz="0" w:val="none"/>
-        </w:pBdr>
-        <w:shd w:fill="ffffff" w:val="clear"/>
-        <w:spacing w:line="240" w:lineRule="auto"/>
-        <w:rPr>
-          <w:b w:val="1"/>
-          <w:color w:val="4a86e8"/>
-          <w:sz w:val="20"/>
-          <w:szCs w:val="20"/>
-        </w:rPr>
-      </w:pPr>
-      <w:r>
-        <w:rPr>
-          <w:b w:val="1"/>
-          <w:color w:val="4a86e8"/>
-          <w:sz w:val="20"/>
-          <w:szCs w:val="20"/>
-          <w:rtl w:val="0"/>
-        </w:rPr>
-        <w:t xml:space="preserve">2014 - Scrum.org: </w:t>
-      </w:r>
-    </w:p>
-    <w:p>
-      <w:pPr>
-        <w:pBdr>
-          <w:top w:color="000000" w:space="0" w:sz="0" w:val="none"/>
-          <w:bottom w:color="000000" w:space="0" w:sz="0" w:val="none"/>
-          <w:between w:color="000000" w:space="0" w:sz="0" w:val="none"/>
-        </w:pBdr>
-        <w:shd w:fill="ffffff" w:val="clear"/>
-        <w:spacing w:line="240" w:lineRule="auto"/>
-        <w:rPr>
-          <w:b w:val="1"/>
-          <w:color w:val="4a86e8"/>
-          <w:sz w:val="20"/>
-          <w:szCs w:val="20"/>
-        </w:rPr>
-      </w:pPr>
-      <w:r>
-        <w:rPr>
-          <w:rtl w:val="0"/>
-        </w:rPr>
-      </w:r>
-    </w:p>
-    <w:p>
-      <w:pPr>
-        <w:numPr>
-          <w:ilvl w:val="0"/>
-          <w:numId w:val="2"/>
-        </w:numPr>
-        <w:pBdr>
-          <w:top w:color="000000" w:space="0" w:sz="0" w:val="none"/>
-          <w:bottom w:color="000000" w:space="0" w:sz="0" w:val="none"/>
-          <w:between w:color="000000" w:space="0" w:sz="0" w:val="none"/>
-        </w:pBdr>
-        <w:shd w:fill="ffffff" w:val="clear"/>
-        <w:spacing w:line="240" w:lineRule="auto"/>
-        <w:ind w:left="720" w:hanging="360"/>
-        <w:rPr>
-          <w:sz w:val="20"/>
-          <w:szCs w:val="20"/>
-        </w:rPr>
-      </w:pPr>
-      <w:r>
-        <w:rPr>
-          <w:b w:val="1"/>
-          <w:sz w:val="20"/>
-          <w:szCs w:val="20"/>
-          <w:rtl w:val="0"/>
-        </w:rPr>
-        <w:t xml:space="preserve">2014: </w:t>
-      </w:r>
-      <w:r>
-        <w:rPr>
-          <w:sz w:val="20"/>
-          <w:szCs w:val="20"/>
-          <w:rtl w:val="0"/>
-        </w:rPr>
-        <w:t xml:space="preserve">Professional Scrum Foundations - PSF</w:t>
-      </w:r>
-      <w:r>
-        <w:rPr>
-          <w:rtl w:val="0"/>
-        </w:rPr>
-      </w:r>
-    </w:p>
-    <w:p>
-      <w:pPr>
-        <w:numPr>
-          <w:ilvl w:val="0"/>
-          <w:numId w:val="10"/>
-        </w:numPr>
-        <w:pBdr>
-          <w:top w:color="000000" w:space="0" w:sz="0" w:val="none"/>
-          <w:bottom w:color="000000" w:space="0" w:sz="0" w:val="none"/>
-          <w:between w:color="000000" w:space="0" w:sz="0" w:val="none"/>
-        </w:pBdr>
-        <w:shd w:fill="ffffff" w:val="clear"/>
-        <w:spacing w:line="240" w:lineRule="auto"/>
-        <w:ind w:left="1440" w:hanging="360"/>
-        <w:rPr/>
-      </w:pPr>
-      <w:r>
-        <w:rPr>
-          <w:rtl w:val="0"/>
-        </w:rPr>
-      </w:r>
-    </w:p>
-    <w:p>
-      <w:pPr>
-        <w:pBdr>
-          <w:top w:color="000000" w:space="0" w:sz="0" w:val="none"/>
-          <w:bottom w:color="000000" w:space="0" w:sz="0" w:val="none"/>
-          <w:between w:color="000000" w:space="0" w:sz="0" w:val="none"/>
-        </w:pBdr>
-        <w:jc w:val="center"/>
-        <w:rPr>
-          <w:b w:val="1"/>
-          <w:color w:val="d9d9d9"/>
-          <w:sz w:val="11"/>
-          <w:szCs w:val="11"/>
-        </w:rPr>
-      </w:pPr>
-      <w:r>
-        <w:rPr>
-          <w:rtl w:val="0"/>
-        </w:rPr>
-      </w:r>
-    </w:p>
-    <w:p>
-      <w:pPr>
-        <w:pBdr>
-          <w:top w:color="000000" w:space="0" w:sz="0" w:val="none"/>
-          <w:bottom w:color="000000" w:space="0" w:sz="0" w:val="none"/>
-          <w:between w:color="000000" w:space="0" w:sz="0" w:val="none"/>
-        </w:pBdr>
-        <w:jc w:val="center"/>
-        <w:rPr>
-          <w:b w:val="1"/>
-          <w:color w:val="d9d9d9"/>
-          <w:sz w:val="11"/>
-          <w:szCs w:val="11"/>
-        </w:rPr>
-      </w:pPr>
-      <w:r>
-        <w:pict>
-          <v:rect style="width:0.0pt;height:1.5pt" o:hr="t" o:hrstd="t" o:hralign="center" fillcolor="#A0A0A0" stroked="f"/>
-        </w:pict>
-      </w:r>
-      <w:r>
-        <w:rPr>
-          <w:rtl w:val="0"/>
-        </w:rPr>
-      </w:r>
-    </w:p>
-    <w:p>
-      <w:pPr>
-        <w:pBdr>
-          <w:top w:color="000000" w:space="0" w:sz="0" w:val="none"/>
-          <w:bottom w:color="000000" w:space="0" w:sz="0" w:val="none"/>
-          <w:between w:color="000000" w:space="0" w:sz="0" w:val="none"/>
-        </w:pBdr>
-        <w:jc w:val="center"/>
-        <w:rPr>
-          <w:b w:val="1"/>
-          <w:color w:val="d9d9d9"/>
-          <w:sz w:val="11"/>
-          <w:szCs w:val="11"/>
-        </w:rPr>
-      </w:pPr>
-      <w:r>
-        <w:rPr>
-          <w:rtl w:val="0"/>
-        </w:rPr>
-      </w:r>
-    </w:p>
-    <w:p>
-      <w:pPr>
-        <w:pBdr>
-          <w:top w:color="000000" w:space="0" w:sz="0" w:val="none"/>
-          <w:bottom w:color="000000" w:space="0" w:sz="0" w:val="none"/>
-          <w:between w:color="000000" w:space="0" w:sz="0" w:val="none"/>
-        </w:pBdr>
-        <w:jc w:val="left"/>
-        <w:rPr>
-          <w:b w:val="1"/>
-          <w:color w:val="4a86e8"/>
-          <w:sz w:val="20"/>
-          <w:szCs w:val="20"/>
-        </w:rPr>
-      </w:pPr>
-      <w:r>
-        <w:rPr>
-          <w:rtl w:val="0"/>
-        </w:rPr>
-      </w:r>
-    </w:p>
-    <w:p>
-      <w:pPr>
-        <w:pBdr>
-          <w:top w:color="000000" w:space="0" w:sz="0" w:val="none"/>
-          <w:bottom w:color="000000" w:space="0" w:sz="0" w:val="none"/>
-          <w:between w:color="000000" w:space="0" w:sz="0" w:val="none"/>
-        </w:pBdr>
-        <w:jc w:val="left"/>
-        <w:rPr>
-          <w:b w:val="1"/>
-          <w:color w:val="4a86e8"/>
-          <w:sz w:val="20"/>
-          <w:szCs w:val="20"/>
-        </w:rPr>
-      </w:pPr>
-      <w:r>
-        <w:rPr>
-          <w:b w:val="1"/>
-          <w:color w:val="4a86e8"/>
-          <w:sz w:val="20"/>
-          <w:szCs w:val="20"/>
-          <w:rtl w:val="0"/>
-        </w:rPr>
-        <w:t xml:space="preserve">2014 - Curiosity Campus:</w:t>
-      </w:r>
-    </w:p>
-    <w:p>
-      <w:pPr>
-        <w:pBdr>
-          <w:top w:color="000000" w:space="0" w:sz="0" w:val="none"/>
-          <w:bottom w:color="000000" w:space="0" w:sz="0" w:val="none"/>
-          <w:between w:color="000000" w:space="0" w:sz="0" w:val="none"/>
-        </w:pBdr>
-        <w:jc w:val="left"/>
-        <w:rPr>
-          <w:b w:val="1"/>
-          <w:color w:val="4a86e8"/>
-          <w:sz w:val="20"/>
-          <w:szCs w:val="20"/>
-        </w:rPr>
-      </w:pPr>
-      <w:r>
-        <w:rPr>
-          <w:rtl w:val="0"/>
-        </w:rPr>
-      </w:r>
-    </w:p>
-    <w:p>
-      <w:pPr>
-        <w:numPr>
-          <w:ilvl w:val="0"/>
-          <w:numId w:val="19"/>
-        </w:numPr>
-        <w:pBdr>
-          <w:top w:color="000000" w:space="0" w:sz="0" w:val="none"/>
-          <w:bottom w:color="000000" w:space="0" w:sz="0" w:val="none"/>
-          <w:between w:color="000000" w:space="0" w:sz="0" w:val="none"/>
-        </w:pBdr>
-        <w:ind w:left="720" w:hanging="360"/>
-        <w:jc w:val="left"/>
-        <w:rPr>
-          <w:sz w:val="20"/>
-          <w:szCs w:val="20"/>
-        </w:rPr>
-      </w:pPr>
-      <w:r>
-        <w:rPr>
-          <w:b w:val="1"/>
-          <w:sz w:val="20"/>
-          <w:szCs w:val="20"/>
-          <w:rtl w:val="0"/>
-        </w:rPr>
-        <w:t xml:space="preserve">2014</w:t>
-      </w:r>
-      <w:r>
-        <w:rPr>
-          <w:b w:val="1"/>
-          <w:i w:val="1"/>
-          <w:sz w:val="20"/>
-          <w:szCs w:val="20"/>
-          <w:rtl w:val="0"/>
-        </w:rPr>
-        <w:t xml:space="preserve">:</w:t>
-      </w:r>
-      <w:r>
-        <w:rPr>
-          <w:i w:val="1"/>
-          <w:sz w:val="20"/>
-          <w:szCs w:val="20"/>
-          <w:rtl w:val="0"/>
-        </w:rPr>
-        <w:t xml:space="preserve"> </w:t>
-      </w:r>
-      <w:r>
-        <w:rPr>
-          <w:sz w:val="20"/>
-          <w:szCs w:val="20"/>
-          <w:rtl w:val="0"/>
-        </w:rPr>
-        <w:t xml:space="preserve">Ruby on Rails fundamentals</w:t>
-      </w:r>
-      <w:r>
-        <w:rPr>
-          <w:rtl w:val="0"/>
-        </w:rPr>
-      </w:r>
-    </w:p>
-    <w:p>
-      <w:pPr>
-        <w:numPr>
-          <w:ilvl w:val="0"/>
-          <w:numId w:val="14"/>
-        </w:numPr>
-        <w:pBdr>
-          <w:top w:color="000000" w:space="0" w:sz="0" w:val="none"/>
-          <w:bottom w:color="000000" w:space="0" w:sz="0" w:val="none"/>
-          <w:between w:color="000000" w:space="0" w:sz="0" w:val="none"/>
-        </w:pBdr>
-        <w:shd w:fill="ffffff" w:val="clear"/>
-        <w:spacing w:line="240" w:lineRule="auto"/>
-        <w:ind w:left="1440" w:hanging="360"/>
-        <w:rPr>
-          <w:i w:val="1"/>
-        </w:rPr>
-      </w:pPr>
-      <w:r>
-        <w:rPr>
-          <w:rtl w:val="0"/>
-        </w:rPr>
-      </w:r>
-    </w:p>
-    <w:p>
-      <w:pPr>
-        <w:pBdr>
-          <w:top w:color="000000" w:space="0" w:sz="0" w:val="none"/>
-          <w:bottom w:color="000000" w:space="0" w:sz="0" w:val="none"/>
-          <w:between w:color="000000" w:space="0" w:sz="0" w:val="none"/>
-        </w:pBdr>
-        <w:jc w:val="center"/>
-        <w:rPr>
-          <w:b w:val="1"/>
-          <w:color w:val="d9d9d9"/>
-          <w:sz w:val="11"/>
-          <w:szCs w:val="11"/>
-        </w:rPr>
-      </w:pPr>
-      <w:r>
-        <w:rPr>
-          <w:rtl w:val="0"/>
-        </w:rPr>
-      </w:r>
-    </w:p>
-    <w:p>
-      <w:pPr>
-        <w:pBdr>
-          <w:top w:color="000000" w:space="0" w:sz="0" w:val="none"/>
-          <w:bottom w:color="000000" w:space="0" w:sz="0" w:val="none"/>
-          <w:between w:color="000000" w:space="0" w:sz="0" w:val="none"/>
-        </w:pBdr>
-        <w:jc w:val="center"/>
-        <w:rPr>
-          <w:b w:val="1"/>
-          <w:color w:val="d9d9d9"/>
-          <w:sz w:val="11"/>
-          <w:szCs w:val="11"/>
-        </w:rPr>
-      </w:pPr>
-      <w:r>
-        <w:pict>
-          <v:rect style="width:0.0pt;height:1.5pt" o:hr="t" o:hrstd="t" o:hralign="center" fillcolor="#A0A0A0" stroked="f"/>
-        </w:pict>
-      </w:r>
-      <w:r>
-        <w:rPr>
-          <w:rtl w:val="0"/>
-        </w:rPr>
-      </w:r>
-    </w:p>
-    <w:p>
-      <w:pPr>
-        <w:pBdr>
-          <w:top w:color="000000" w:space="0" w:sz="0" w:val="none"/>
-          <w:bottom w:color="000000" w:space="0" w:sz="0" w:val="none"/>
-          <w:between w:color="000000" w:space="0" w:sz="0" w:val="none"/>
-        </w:pBdr>
-        <w:jc w:val="center"/>
-        <w:rPr>
-          <w:b w:val="1"/>
-          <w:color w:val="d9d9d9"/>
-          <w:sz w:val="11"/>
-          <w:szCs w:val="11"/>
-        </w:rPr>
-      </w:pPr>
-      <w:r>
-        <w:rPr>
-          <w:rtl w:val="0"/>
-        </w:rPr>
-      </w:r>
-    </w:p>
-    <w:p>
-      <w:pPr>
-        <w:pBdr>
-          <w:top w:color="000000" w:space="0" w:sz="0" w:val="none"/>
-          <w:bottom w:color="000000" w:space="0" w:sz="0" w:val="none"/>
-          <w:between w:color="000000" w:space="0" w:sz="0" w:val="none"/>
-        </w:pBdr>
-        <w:shd w:fill="ffffff" w:val="clear"/>
-        <w:spacing w:line="240" w:lineRule="auto"/>
-        <w:jc w:val="center"/>
-        <w:rPr>
-          <w:b w:val="1"/>
-          <w:color w:val="dedede"/>
-          <w:sz w:val="20"/>
-          <w:szCs w:val="20"/>
-        </w:rPr>
-      </w:pPr>
-      <w:r>
-        <w:rPr>
-          <w:rtl w:val="0"/>
-        </w:rPr>
-      </w:r>
-    </w:p>
-    <w:p>
-      <w:pPr>
-        <w:pBdr>
-          <w:top w:color="000000" w:space="0" w:sz="0" w:val="none"/>
-          <w:bottom w:color="000000" w:space="0" w:sz="0" w:val="none"/>
-          <w:between w:color="000000" w:space="0" w:sz="0" w:val="none"/>
-        </w:pBdr>
-        <w:shd w:fill="ffffff" w:val="clear"/>
-        <w:spacing w:line="240" w:lineRule="auto"/>
-        <w:rPr>
-          <w:b w:val="1"/>
-          <w:color w:val="4a86e8"/>
-          <w:sz w:val="20"/>
-          <w:szCs w:val="20"/>
-        </w:rPr>
-      </w:pPr>
-      <w:r>
-        <w:rPr>
-          <w:b w:val="1"/>
-          <w:color w:val="4a86e8"/>
-          <w:sz w:val="20"/>
-          <w:szCs w:val="20"/>
-          <w:rtl w:val="0"/>
-        </w:rPr>
-        <w:t xml:space="preserve">2000 - 2001 - Lambert Systems:</w:t>
-      </w:r>
-    </w:p>
-    <w:p>
-      <w:pPr>
-        <w:pBdr>
-          <w:top w:color="000000" w:space="0" w:sz="0" w:val="none"/>
-          <w:bottom w:color="000000" w:space="0" w:sz="0" w:val="none"/>
-          <w:between w:color="000000" w:space="0" w:sz="0" w:val="none"/>
-        </w:pBdr>
-        <w:shd w:fill="ffffff" w:val="clear"/>
-        <w:spacing w:line="240" w:lineRule="auto"/>
-        <w:rPr>
-          <w:b w:val="1"/>
-          <w:color w:val="4a86e8"/>
-          <w:sz w:val="20"/>
-          <w:szCs w:val="20"/>
-        </w:rPr>
-      </w:pPr>
-      <w:r>
-        <w:rPr>
-          <w:rtl w:val="0"/>
-        </w:rPr>
-      </w:r>
-    </w:p>
-    <w:p>
-      <w:pPr>
-        <w:numPr>
-          <w:ilvl w:val="0"/>
-          <w:numId w:val="26"/>
-        </w:numPr>
-        <w:pBdr>
-          <w:top w:color="000000" w:space="0" w:sz="0" w:val="none"/>
-          <w:bottom w:color="000000" w:space="0" w:sz="0" w:val="none"/>
-          <w:between w:color="000000" w:space="0" w:sz="0" w:val="none"/>
-        </w:pBdr>
-        <w:shd w:fill="ffffff" w:val="clear"/>
-        <w:spacing w:line="240" w:lineRule="auto"/>
-        <w:ind w:left="720" w:hanging="360"/>
-        <w:rPr>
-          <w:sz w:val="20"/>
-          <w:szCs w:val="20"/>
-        </w:rPr>
-      </w:pPr>
-      <w:r>
-        <w:rPr>
-          <w:b w:val="1"/>
-          <w:sz w:val="20"/>
-          <w:szCs w:val="20"/>
-          <w:rtl w:val="0"/>
-        </w:rPr>
-        <w:t xml:space="preserve">2001:</w:t>
-      </w:r>
-      <w:r>
-        <w:rPr>
-          <w:sz w:val="20"/>
-          <w:szCs w:val="20"/>
-          <w:rtl w:val="0"/>
-        </w:rPr>
-        <w:t xml:space="preserve"> MCSE - Microsoft Certified Systems Engineer</w:t>
-      </w:r>
-      <w:r>
-        <w:rPr>
-          <w:rtl w:val="0"/>
-        </w:rPr>
-      </w:r>
-    </w:p>
-    <w:p>
-      <w:pPr>
-        <w:numPr>
-          <w:ilvl w:val="0"/>
-          <w:numId w:val="26"/>
         </w:numPr>
         <w:pBdr>
           <w:top w:color="000000" w:space="0" w:sz="0" w:val="none"/>
@@ -16480,6 +16410,116 @@
     <w:lvl w:ilvl="0">
       <w:start w:val="1"/>
       <w:numFmt w:val="bullet"/>
+      <w:lvlText w:val="-"/>
+      <w:lvlJc w:val="left"/>
+      <w:pPr>
+        <w:ind w:left="720" w:hanging="360"/>
+      </w:pPr>
+      <w:rPr>
+        <w:u w:val="none"/>
+      </w:rPr>
+    </w:lvl>
+    <w:lvl w:ilvl="1">
+      <w:start w:val="1"/>
+      <w:numFmt w:val="bullet"/>
+      <w:lvlText w:val="-"/>
+      <w:lvlJc w:val="left"/>
+      <w:pPr>
+        <w:ind w:left="1440" w:hanging="360"/>
+      </w:pPr>
+      <w:rPr>
+        <w:u w:val="none"/>
+      </w:rPr>
+    </w:lvl>
+    <w:lvl w:ilvl="2">
+      <w:start w:val="1"/>
+      <w:numFmt w:val="bullet"/>
+      <w:lvlText w:val="-"/>
+      <w:lvlJc w:val="left"/>
+      <w:pPr>
+        <w:ind w:left="2160" w:hanging="360"/>
+      </w:pPr>
+      <w:rPr>
+        <w:u w:val="none"/>
+      </w:rPr>
+    </w:lvl>
+    <w:lvl w:ilvl="3">
+      <w:start w:val="1"/>
+      <w:numFmt w:val="bullet"/>
+      <w:lvlText w:val="-"/>
+      <w:lvlJc w:val="left"/>
+      <w:pPr>
+        <w:ind w:left="2880" w:hanging="360"/>
+      </w:pPr>
+      <w:rPr>
+        <w:u w:val="none"/>
+      </w:rPr>
+    </w:lvl>
+    <w:lvl w:ilvl="4">
+      <w:start w:val="1"/>
+      <w:numFmt w:val="bullet"/>
+      <w:lvlText w:val="-"/>
+      <w:lvlJc w:val="left"/>
+      <w:pPr>
+        <w:ind w:left="3600" w:hanging="360"/>
+      </w:pPr>
+      <w:rPr>
+        <w:u w:val="none"/>
+      </w:rPr>
+    </w:lvl>
+    <w:lvl w:ilvl="5">
+      <w:start w:val="1"/>
+      <w:numFmt w:val="bullet"/>
+      <w:lvlText w:val="-"/>
+      <w:lvlJc w:val="left"/>
+      <w:pPr>
+        <w:ind w:left="4320" w:hanging="360"/>
+      </w:pPr>
+      <w:rPr>
+        <w:u w:val="none"/>
+      </w:rPr>
+    </w:lvl>
+    <w:lvl w:ilvl="6">
+      <w:start w:val="1"/>
+      <w:numFmt w:val="bullet"/>
+      <w:lvlText w:val="-"/>
+      <w:lvlJc w:val="left"/>
+      <w:pPr>
+        <w:ind w:left="5040" w:hanging="360"/>
+      </w:pPr>
+      <w:rPr>
+        <w:u w:val="none"/>
+      </w:rPr>
+    </w:lvl>
+    <w:lvl w:ilvl="7">
+      <w:start w:val="1"/>
+      <w:numFmt w:val="bullet"/>
+      <w:lvlText w:val="-"/>
+      <w:lvlJc w:val="left"/>
+      <w:pPr>
+        <w:ind w:left="5760" w:hanging="360"/>
+      </w:pPr>
+      <w:rPr>
+        <w:u w:val="none"/>
+      </w:rPr>
+    </w:lvl>
+    <w:lvl w:ilvl="8">
+      <w:start w:val="1"/>
+      <w:numFmt w:val="bullet"/>
+      <w:lvlText w:val="-"/>
+      <w:lvlJc w:val="left"/>
+      <w:pPr>
+        <w:ind w:left="6480" w:hanging="360"/>
+      </w:pPr>
+      <w:rPr>
+        <w:u w:val="none"/>
+      </w:rPr>
+    </w:lvl>
+  </w:abstractNum>
+  <w:abstractNum w:abstractNumId="11">
+    <w:lvl w:ilvl="0">
+      <w:start w:val="1"/>
+      <w:numFmt w:val="bullet"/>
       <w:lvlText w:val=""/>
       <w:lvlJc w:val="left"/>
       <w:pPr>
@@ -16589,116 +16629,6 @@
       </w:rPr>
     </w:lvl>
   </w:abstractNum>
-  <w:abstractNum w:abstractNumId="11">
-    <w:lvl w:ilvl="0">
-      <w:start w:val="1"/>
-      <w:numFmt w:val="bullet"/>
-      <w:lvlText w:val="-"/>
-      <w:lvlJc w:val="left"/>
-      <w:pPr>
-        <w:ind w:left="720" w:hanging="360"/>
-      </w:pPr>
-      <w:rPr>
-        <w:u w:val="none"/>
-      </w:rPr>
-    </w:lvl>
-    <w:lvl w:ilvl="1">
-      <w:start w:val="1"/>
-      <w:numFmt w:val="bullet"/>
-      <w:lvlText w:val="-"/>
-      <w:lvlJc w:val="left"/>
-      <w:pPr>
-        <w:ind w:left="1440" w:hanging="360"/>
-      </w:pPr>
-      <w:rPr>
-        <w:u w:val="none"/>
-      </w:rPr>
-    </w:lvl>
-    <w:lvl w:ilvl="2">
-      <w:start w:val="1"/>
-      <w:numFmt w:val="bullet"/>
-      <w:lvlText w:val="-"/>
-      <w:lvlJc w:val="left"/>
-      <w:pPr>
-        <w:ind w:left="2160" w:hanging="360"/>
-      </w:pPr>
-      <w:rPr>
-        <w:u w:val="none"/>
-      </w:rPr>
-    </w:lvl>
-    <w:lvl w:ilvl="3">
-      <w:start w:val="1"/>
-      <w:numFmt w:val="bullet"/>
-      <w:lvlText w:val="-"/>
-      <w:lvlJc w:val="left"/>
-      <w:pPr>
-        <w:ind w:left="2880" w:hanging="360"/>
-      </w:pPr>
-      <w:rPr>
-        <w:u w:val="none"/>
-      </w:rPr>
-    </w:lvl>
-    <w:lvl w:ilvl="4">
-      <w:start w:val="1"/>
-      <w:numFmt w:val="bullet"/>
-      <w:lvlText w:val="-"/>
-      <w:lvlJc w:val="left"/>
-      <w:pPr>
-        <w:ind w:left="3600" w:hanging="360"/>
-      </w:pPr>
-      <w:rPr>
-        <w:u w:val="none"/>
-      </w:rPr>
-    </w:lvl>
-    <w:lvl w:ilvl="5">
-      <w:start w:val="1"/>
-      <w:numFmt w:val="bullet"/>
-      <w:lvlText w:val="-"/>
-      <w:lvlJc w:val="left"/>
-      <w:pPr>
-        <w:ind w:left="4320" w:hanging="360"/>
-      </w:pPr>
-      <w:rPr>
-        <w:u w:val="none"/>
-      </w:rPr>
-    </w:lvl>
-    <w:lvl w:ilvl="6">
-      <w:start w:val="1"/>
-      <w:numFmt w:val="bullet"/>
-      <w:lvlText w:val="-"/>
-      <w:lvlJc w:val="left"/>
-      <w:pPr>
-        <w:ind w:left="5040" w:hanging="360"/>
-      </w:pPr>
-      <w:rPr>
-        <w:u w:val="none"/>
-      </w:rPr>
-    </w:lvl>
-    <w:lvl w:ilvl="7">
-      <w:start w:val="1"/>
-      <w:numFmt w:val="bullet"/>
-      <w:lvlText w:val="-"/>
-      <w:lvlJc w:val="left"/>
-      <w:pPr>
-        <w:ind w:left="5760" w:hanging="360"/>
-      </w:pPr>
-      <w:rPr>
-        <w:u w:val="none"/>
-      </w:rPr>
-    </w:lvl>
-    <w:lvl w:ilvl="8">
-      <w:start w:val="1"/>
-      <w:numFmt w:val="bullet"/>
-      <w:lvlText w:val="-"/>
-      <w:lvlJc w:val="left"/>
-      <w:pPr>
-        <w:ind w:left="6480" w:hanging="360"/>
-      </w:pPr>
-      <w:rPr>
-        <w:u w:val="none"/>
-      </w:rPr>
-    </w:lvl>
-  </w:abstractNum>
   <w:abstractNum w:abstractNumId="12">
     <w:lvl w:ilvl="0">
       <w:start w:val="1"/>
@@ -16923,6 +16853,116 @@
     <w:lvl w:ilvl="0">
       <w:start w:val="1"/>
       <w:numFmt w:val="bullet"/>
+      <w:lvlText w:val="-"/>
+      <w:lvlJc w:val="left"/>
+      <w:pPr>
+        <w:ind w:left="720" w:hanging="360"/>
+      </w:pPr>
+      <w:rPr>
+        <w:u w:val="none"/>
+      </w:rPr>
+    </w:lvl>
+    <w:lvl w:ilvl="1">
+      <w:start w:val="1"/>
+      <w:numFmt w:val="bullet"/>
+      <w:lvlText w:val="-"/>
+      <w:lvlJc w:val="left"/>
+      <w:pPr>
+        <w:ind w:left="1440" w:hanging="360"/>
+      </w:pPr>
+      <w:rPr>
+        <w:u w:val="none"/>
+      </w:rPr>
+    </w:lvl>
+    <w:lvl w:ilvl="2">
+      <w:start w:val="1"/>
+      <w:numFmt w:val="bullet"/>
+      <w:lvlText w:val="-"/>
+      <w:lvlJc w:val="left"/>
+      <w:pPr>
+        <w:ind w:left="2160" w:hanging="360"/>
+      </w:pPr>
+      <w:rPr>
+        <w:u w:val="none"/>
+      </w:rPr>
+    </w:lvl>
+    <w:lvl w:ilvl="3">
+      <w:start w:val="1"/>
+      <w:numFmt w:val="bullet"/>
+      <w:lvlText w:val="-"/>
+      <w:lvlJc w:val="left"/>
+      <w:pPr>
+        <w:ind w:left="2880" w:hanging="360"/>
+      </w:pPr>
+      <w:rPr>
+        <w:u w:val="none"/>
+      </w:rPr>
+    </w:lvl>
+    <w:lvl w:ilvl="4">
+      <w:start w:val="1"/>
+      <w:numFmt w:val="bullet"/>
+      <w:lvlText w:val="-"/>
+      <w:lvlJc w:val="left"/>
+      <w:pPr>
+        <w:ind w:left="3600" w:hanging="360"/>
+      </w:pPr>
+      <w:rPr>
+        <w:u w:val="none"/>
+      </w:rPr>
+    </w:lvl>
+    <w:lvl w:ilvl="5">
+      <w:start w:val="1"/>
+      <w:numFmt w:val="bullet"/>
+      <w:lvlText w:val="-"/>
+      <w:lvlJc w:val="left"/>
+      <w:pPr>
+        <w:ind w:left="4320" w:hanging="360"/>
+      </w:pPr>
+      <w:rPr>
+        <w:u w:val="none"/>
+      </w:rPr>
+    </w:lvl>
+    <w:lvl w:ilvl="6">
+      <w:start w:val="1"/>
+      <w:numFmt w:val="bullet"/>
+      <w:lvlText w:val="-"/>
+      <w:lvlJc w:val="left"/>
+      <w:pPr>
+        <w:ind w:left="5040" w:hanging="360"/>
+      </w:pPr>
+      <w:rPr>
+        <w:u w:val="none"/>
+      </w:rPr>
+    </w:lvl>
+    <w:lvl w:ilvl="7">
+      <w:start w:val="1"/>
+      <w:numFmt w:val="bullet"/>
+      <w:lvlText w:val="-"/>
+      <w:lvlJc w:val="left"/>
+      <w:pPr>
+        <w:ind w:left="5760" w:hanging="360"/>
+      </w:pPr>
+      <w:rPr>
+        <w:u w:val="none"/>
+      </w:rPr>
+    </w:lvl>
+    <w:lvl w:ilvl="8">
+      <w:start w:val="1"/>
+      <w:numFmt w:val="bullet"/>
+      <w:lvlText w:val="-"/>
+      <w:lvlJc w:val="left"/>
+      <w:pPr>
+        <w:ind w:left="6480" w:hanging="360"/>
+      </w:pPr>
+      <w:rPr>
+        <w:u w:val="none"/>
+      </w:rPr>
+    </w:lvl>
+  </w:abstractNum>
+  <w:abstractNum w:abstractNumId="15">
+    <w:lvl w:ilvl="0">
+      <w:start w:val="1"/>
+      <w:numFmt w:val="bullet"/>
       <w:lvlText w:val=""/>
       <w:lvlJc w:val="left"/>
       <w:pPr>
@@ -17032,7 +17072,7 @@
       </w:rPr>
     </w:lvl>
   </w:abstractNum>
-  <w:abstractNum w:abstractNumId="15">
+  <w:abstractNum w:abstractNumId="16">
     <w:lvl w:ilvl="0">
       <w:start w:val="1"/>
       <w:numFmt w:val="bullet"/>
@@ -17145,116 +17185,6 @@
       </w:rPr>
     </w:lvl>
   </w:abstractNum>
-  <w:abstractNum w:abstractNumId="16">
-    <w:lvl w:ilvl="0">
-      <w:start w:val="1"/>
-      <w:numFmt w:val="bullet"/>
-      <w:lvlText w:val="-"/>
-      <w:lvlJc w:val="left"/>
-      <w:pPr>
-        <w:ind w:left="720" w:hanging="360"/>
-      </w:pPr>
-      <w:rPr>
-        <w:u w:val="none"/>
-      </w:rPr>
-    </w:lvl>
-    <w:lvl w:ilvl="1">
-      <w:start w:val="1"/>
-      <w:numFmt w:val="bullet"/>
-      <w:lvlText w:val="-"/>
-      <w:lvlJc w:val="left"/>
-      <w:pPr>
-        <w:ind w:left="1440" w:hanging="360"/>
-      </w:pPr>
-      <w:rPr>
-        <w:u w:val="none"/>
-      </w:rPr>
-    </w:lvl>
-    <w:lvl w:ilvl="2">
-      <w:start w:val="1"/>
-      <w:numFmt w:val="bullet"/>
-      <w:lvlText w:val="-"/>
-      <w:lvlJc w:val="left"/>
-      <w:pPr>
-        <w:ind w:left="2160" w:hanging="360"/>
-      </w:pPr>
-      <w:rPr>
-        <w:u w:val="none"/>
-      </w:rPr>
-    </w:lvl>
-    <w:lvl w:ilvl="3">
-      <w:start w:val="1"/>
-      <w:numFmt w:val="bullet"/>
-      <w:lvlText w:val="-"/>
-      <w:lvlJc w:val="left"/>
-      <w:pPr>
-        <w:ind w:left="2880" w:hanging="360"/>
-      </w:pPr>
-      <w:rPr>
-        <w:u w:val="none"/>
-      </w:rPr>
-    </w:lvl>
-    <w:lvl w:ilvl="4">
-      <w:start w:val="1"/>
-      <w:numFmt w:val="bullet"/>
-      <w:lvlText w:val="-"/>
-      <w:lvlJc w:val="left"/>
-      <w:pPr>
-        <w:ind w:left="3600" w:hanging="360"/>
-      </w:pPr>
-      <w:rPr>
-        <w:u w:val="none"/>
-      </w:rPr>
-    </w:lvl>
-    <w:lvl w:ilvl="5">
-      <w:start w:val="1"/>
-      <w:numFmt w:val="bullet"/>
-      <w:lvlText w:val="-"/>
-      <w:lvlJc w:val="left"/>
-      <w:pPr>
-        <w:ind w:left="4320" w:hanging="360"/>
-      </w:pPr>
-      <w:rPr>
-        <w:u w:val="none"/>
-      </w:rPr>
-    </w:lvl>
-    <w:lvl w:ilvl="6">
-      <w:start w:val="1"/>
-      <w:numFmt w:val="bullet"/>
-      <w:lvlText w:val="-"/>
-      <w:lvlJc w:val="left"/>
-      <w:pPr>
-        <w:ind w:left="5040" w:hanging="360"/>
-      </w:pPr>
-      <w:rPr>
-        <w:u w:val="none"/>
-      </w:rPr>
-    </w:lvl>
-    <w:lvl w:ilvl="7">
-      <w:start w:val="1"/>
-      <w:numFmt w:val="bullet"/>
-      <w:lvlText w:val="-"/>
-      <w:lvlJc w:val="left"/>
-      <w:pPr>
-        <w:ind w:left="5760" w:hanging="360"/>
-      </w:pPr>
-      <w:rPr>
-        <w:u w:val="none"/>
-      </w:rPr>
-    </w:lvl>
-    <w:lvl w:ilvl="8">
-      <w:start w:val="1"/>
-      <w:numFmt w:val="bullet"/>
-      <w:lvlText w:val="-"/>
-      <w:lvlJc w:val="left"/>
-      <w:pPr>
-        <w:ind w:left="6480" w:hanging="360"/>
-      </w:pPr>
-      <w:rPr>
-        <w:u w:val="none"/>
-      </w:rPr>
-    </w:lvl>
-  </w:abstractNum>
   <w:abstractNum w:abstractNumId="17">
     <w:lvl w:ilvl="0">
       <w:start w:val="1"/>
@@ -19566,6 +19496,116 @@
     </w:lvl>
   </w:abstractNum>
   <w:abstractNum w:abstractNumId="38">
+    <w:lvl w:ilvl="0">
+      <w:start w:val="1"/>
+      <w:numFmt w:val="bullet"/>
+      <w:lvlText w:val="-"/>
+      <w:lvlJc w:val="left"/>
+      <w:pPr>
+        <w:ind w:left="720" w:hanging="360"/>
+      </w:pPr>
+      <w:rPr>
+        <w:u w:val="none"/>
+      </w:rPr>
+    </w:lvl>
+    <w:lvl w:ilvl="1">
+      <w:start w:val="1"/>
+      <w:numFmt w:val="bullet"/>
+      <w:lvlText w:val="-"/>
+      <w:lvlJc w:val="left"/>
+      <w:pPr>
+        <w:ind w:left="1440" w:hanging="360"/>
+      </w:pPr>
+      <w:rPr>
+        <w:u w:val="none"/>
+      </w:rPr>
+    </w:lvl>
+    <w:lvl w:ilvl="2">
+      <w:start w:val="1"/>
+      <w:numFmt w:val="bullet"/>
+      <w:lvlText w:val="-"/>
+      <w:lvlJc w:val="left"/>
+      <w:pPr>
+        <w:ind w:left="2160" w:hanging="360"/>
+      </w:pPr>
+      <w:rPr>
+        <w:u w:val="none"/>
+      </w:rPr>
+    </w:lvl>
+    <w:lvl w:ilvl="3">
+      <w:start w:val="1"/>
+      <w:numFmt w:val="bullet"/>
+      <w:lvlText w:val="-"/>
+      <w:lvlJc w:val="left"/>
+      <w:pPr>
+        <w:ind w:left="2880" w:hanging="360"/>
+      </w:pPr>
+      <w:rPr>
+        <w:u w:val="none"/>
+      </w:rPr>
+    </w:lvl>
+    <w:lvl w:ilvl="4">
+      <w:start w:val="1"/>
+      <w:numFmt w:val="bullet"/>
+      <w:lvlText w:val="-"/>
+      <w:lvlJc w:val="left"/>
+      <w:pPr>
+        <w:ind w:left="3600" w:hanging="360"/>
+      </w:pPr>
+      <w:rPr>
+        <w:u w:val="none"/>
+      </w:rPr>
+    </w:lvl>
+    <w:lvl w:ilvl="5">
+      <w:start w:val="1"/>
+      <w:numFmt w:val="bullet"/>
+      <w:lvlText w:val="-"/>
+      <w:lvlJc w:val="left"/>
+      <w:pPr>
+        <w:ind w:left="4320" w:hanging="360"/>
+      </w:pPr>
+      <w:rPr>
+        <w:u w:val="none"/>
+      </w:rPr>
+    </w:lvl>
+    <w:lvl w:ilvl="6">
+      <w:start w:val="1"/>
+      <w:numFmt w:val="bullet"/>
+      <w:lvlText w:val="-"/>
+      <w:lvlJc w:val="left"/>
+      <w:pPr>
+        <w:ind w:left="5040" w:hanging="360"/>
+      </w:pPr>
+      <w:rPr>
+        <w:u w:val="none"/>
+      </w:rPr>
+    </w:lvl>
+    <w:lvl w:ilvl="7">
+      <w:start w:val="1"/>
+      <w:numFmt w:val="bullet"/>
+      <w:lvlText w:val="-"/>
+      <w:lvlJc w:val="left"/>
+      <w:pPr>
+        <w:ind w:left="5760" w:hanging="360"/>
+      </w:pPr>
+      <w:rPr>
+        <w:u w:val="none"/>
+      </w:rPr>
+    </w:lvl>
+    <w:lvl w:ilvl="8">
+      <w:start w:val="1"/>
+      <w:numFmt w:val="bullet"/>
+      <w:lvlText w:val="-"/>
+      <w:lvlJc w:val="left"/>
+      <w:pPr>
+        <w:ind w:left="6480" w:hanging="360"/>
+      </w:pPr>
+      <w:rPr>
+        <w:u w:val="none"/>
+      </w:rPr>
+    </w:lvl>
+  </w:abstractNum>
+  <w:abstractNum w:abstractNumId="39">
     <w:lvl w:ilvl="0">
       <w:start w:val="1"/>
       <w:numFmt w:val="bullet"/>
@@ -19788,6 +19828,9 @@
   </w:num>
   <w:num w:numId="38">
     <w:abstractNumId w:val="38"/>
+  </w:num>
+  <w:num w:numId="39">
+    <w:abstractNumId w:val="39"/>
   </w:num>
 </w:numbering>
 </file>

</xml_diff>